<commit_message>
Aggiustato diagramma Utente e Casi d'uso
</commit_message>
<xml_diff>
--- a/Internal work product/UserCaseDino3-11.docx
+++ b/Internal work product/UserCaseDino3-11.docx
@@ -960,13 +960,13 @@
               <w:rPr>
                 <w:lang w:val="en-US"/>
               </w:rPr>
-              <w:t>Crea</w:t>
-            </w:r>
-            <w:r>
-              <w:rPr>
-                <w:lang w:val="en-US"/>
-              </w:rPr>
-              <w:t>re</w:t>
+              <w:t>Cre</w:t>
+            </w:r>
+            <w:r>
+              <w:rPr>
+                <w:lang w:val="en-US"/>
+              </w:rPr>
+              <w:t>azione</w:t>
             </w:r>
             <w:proofErr w:type="spellEnd"/>
             <w:r>
@@ -1279,7 +1279,15 @@
           </w:p>
           <w:p>
             <w:r>
-              <w:t xml:space="preserve">                                                                         transizione all’user.</w:t>
+              <w:t xml:space="preserve">                                                                         transizione all’</w:t>
+            </w:r>
+            <w:proofErr w:type="spellStart"/>
+            <w:r>
+              <w:t>UtenteRegistrato</w:t>
+            </w:r>
+            <w:proofErr w:type="spellEnd"/>
+            <w:r>
+              <w:t>.</w:t>
             </w:r>
           </w:p>
           <w:p>
@@ -1290,7 +1298,18 @@
           </w:p>
           <w:p>
             <w:r>
-              <w:t xml:space="preserve">5. Lo User visualizza il proprio </w:t>
+              <w:t>5. L</w:t>
+            </w:r>
+            <w:r>
+              <w:t xml:space="preserve">’ </w:t>
+            </w:r>
+            <w:proofErr w:type="spellStart"/>
+            <w:r>
+              <w:t>UtenteRegistrato</w:t>
+            </w:r>
+            <w:proofErr w:type="spellEnd"/>
+            <w:r>
+              <w:t xml:space="preserve"> visualizza il proprio </w:t>
             </w:r>
           </w:p>
           <w:p>
@@ -1602,15 +1621,13 @@
           </w:p>
           <w:p>
             <w:r>
-              <w:t xml:space="preserve"> su l’icona di un </w:t>
-            </w:r>
-            <w:proofErr w:type="spellStart"/>
-            <w:r>
-              <w:t>eventoed</w:t>
-            </w:r>
-            <w:proofErr w:type="spellEnd"/>
+              <w:t xml:space="preserve"> su l’icona di un evento</w:t>
+            </w:r>
             <w:r>
               <w:t xml:space="preserve"> </w:t>
+            </w:r>
+            <w:r>
+              <w:t xml:space="preserve">ed </w:t>
             </w:r>
           </w:p>
           <w:p>
@@ -2047,7 +2064,13 @@
           </w:p>
           <w:p>
             <w:r>
-              <w:t>selezionato precedentemente.</w:t>
+              <w:t>selezionato precedente</w:t>
+            </w:r>
+            <w:r>
+              <w:t>2</w:t>
+            </w:r>
+            <w:r>
+              <w:t>mente.</w:t>
             </w:r>
           </w:p>
           <w:p>
@@ -3725,7 +3748,12 @@
               <w:t>Visualizza profilo</w:t>
             </w:r>
             <w:r>
-              <w:t xml:space="preserve"> personale</w:t>
+              <w:t xml:space="preserve"> person</w:t>
+            </w:r>
+            <w:bookmarkStart w:id="0" w:name="_GoBack"/>
+            <w:bookmarkEnd w:id="0"/>
+            <w:r>
+              <w:t>ale</w:t>
             </w:r>
           </w:p>
         </w:tc>
@@ -3923,7 +3951,13 @@
               <w:t xml:space="preserve"> registrazione più gli eventi creati e</w:t>
             </w:r>
             <w:r>
-              <w:t xml:space="preserve"> a cui ha partecipato.</w:t>
+              <w:t xml:space="preserve"> a cui ha partecipato</w:t>
+            </w:r>
+            <w:r>
+              <w:t xml:space="preserve"> compresi di feedback</w:t>
+            </w:r>
+            <w:r>
+              <w:t>.</w:t>
             </w:r>
           </w:p>
         </w:tc>
@@ -5365,8 +5399,6 @@
             </w:pPr>
           </w:p>
         </w:tc>
-        <w:bookmarkStart w:id="0" w:name="_GoBack"/>
-        <w:bookmarkEnd w:id="0"/>
       </w:tr>
       <w:tr>
         <w:tc>
@@ -9471,29 +9503,6 @@
     <w:p/>
     <w:p/>
     <w:p/>
-    <w:p/>
-    <w:p/>
-    <w:p/>
-    <w:p/>
-    <w:p/>
-    <w:p/>
-    <w:p/>
-    <w:p/>
-    <w:p/>
-    <w:p/>
-    <w:p/>
-    <w:p/>
-    <w:p/>
-    <w:p/>
-    <w:p/>
-    <w:p/>
-    <w:p/>
-    <w:p/>
-    <w:p/>
-    <w:p/>
-    <w:p/>
-    <w:p/>
-    <w:p/>
     <w:tbl>
       <w:tblPr>
         <w:tblStyle w:val="Grigliatabella"/>
@@ -9550,6 +9559,548 @@
             <w:tcW w:w="7365" w:type="dxa"/>
           </w:tcPr>
           <w:p>
+            <w:r>
+              <w:t>Rating Evento</w:t>
+            </w:r>
+          </w:p>
+        </w:tc>
+      </w:tr>
+      <w:tr>
+        <w:tc>
+          <w:tcPr>
+            <w:tcW w:w="2263" w:type="dxa"/>
+          </w:tcPr>
+          <w:p>
+            <w:pPr>
+              <w:rPr>
+                <w:lang w:val="en-GB"/>
+              </w:rPr>
+            </w:pPr>
+            <w:r>
+              <w:rPr>
+                <w:lang w:val="en-GB"/>
+              </w:rPr>
+              <w:t>ID</w:t>
+            </w:r>
+          </w:p>
+        </w:tc>
+        <w:tc>
+          <w:tcPr>
+            <w:tcW w:w="7365" w:type="dxa"/>
+          </w:tcPr>
+          <w:p>
+            <w:r>
+              <w:t>UC</w:t>
+            </w:r>
+            <w:r>
+              <w:t>RATINGEV</w:t>
+            </w:r>
+          </w:p>
+        </w:tc>
+      </w:tr>
+      <w:tr>
+        <w:tc>
+          <w:tcPr>
+            <w:tcW w:w="2263" w:type="dxa"/>
+          </w:tcPr>
+          <w:p>
+            <w:pPr>
+              <w:rPr>
+                <w:lang w:val="en-GB"/>
+              </w:rPr>
+            </w:pPr>
+            <w:proofErr w:type="spellStart"/>
+            <w:r>
+              <w:rPr>
+                <w:lang w:val="en-GB"/>
+              </w:rPr>
+              <w:t>Partecipanti</w:t>
+            </w:r>
+            <w:proofErr w:type="spellEnd"/>
+          </w:p>
+        </w:tc>
+        <w:tc>
+          <w:tcPr>
+            <w:tcW w:w="7365" w:type="dxa"/>
+            <w:tcBorders>
+              <w:bottom w:val="single" w:sz="4" w:space="0" w:color="auto"/>
+            </w:tcBorders>
+          </w:tcPr>
+          <w:p>
+            <w:pPr>
+              <w:rPr>
+                <w:lang w:val="en-GB"/>
+              </w:rPr>
+            </w:pPr>
+            <w:proofErr w:type="spellStart"/>
+            <w:r>
+              <w:rPr>
+                <w:lang w:val="en-GB"/>
+              </w:rPr>
+              <w:t>UtenteRegistrato</w:t>
+            </w:r>
+            <w:proofErr w:type="spellEnd"/>
+          </w:p>
+        </w:tc>
+      </w:tr>
+      <w:tr>
+        <w:trPr>
+          <w:trHeight w:val="3083"/>
+        </w:trPr>
+        <w:tc>
+          <w:tcPr>
+            <w:tcW w:w="2263" w:type="dxa"/>
+          </w:tcPr>
+          <w:p>
+            <w:pPr>
+              <w:rPr>
+                <w:lang w:val="en-GB"/>
+              </w:rPr>
+            </w:pPr>
+            <w:proofErr w:type="spellStart"/>
+            <w:r>
+              <w:rPr>
+                <w:lang w:val="en-GB"/>
+              </w:rPr>
+              <w:t>Flusso</w:t>
+            </w:r>
+            <w:proofErr w:type="spellEnd"/>
+            <w:r>
+              <w:rPr>
+                <w:lang w:val="en-GB"/>
+              </w:rPr>
+              <w:t xml:space="preserve"> di </w:t>
+            </w:r>
+            <w:proofErr w:type="spellStart"/>
+            <w:r>
+              <w:rPr>
+                <w:lang w:val="en-GB"/>
+              </w:rPr>
+              <w:t>eventi</w:t>
+            </w:r>
+            <w:proofErr w:type="spellEnd"/>
+          </w:p>
+        </w:tc>
+        <w:tc>
+          <w:tcPr>
+            <w:tcW w:w="7365" w:type="dxa"/>
+            <w:tcBorders>
+              <w:bottom w:val="single" w:sz="4" w:space="0" w:color="auto"/>
+            </w:tcBorders>
+          </w:tcPr>
+          <w:p>
+            <w:r>
+              <w:t>UTENTE                                                       SISTEMA</w:t>
+            </w:r>
+          </w:p>
+          <w:p/>
+          <w:p>
+            <w:r>
+              <w:t>1. L’</w:t>
+            </w:r>
+            <w:proofErr w:type="spellStart"/>
+            <w:r>
+              <w:t>UtenteRegistrato</w:t>
+            </w:r>
+            <w:proofErr w:type="spellEnd"/>
+            <w:r>
+              <w:t xml:space="preserve"> </w:t>
+            </w:r>
+            <w:r>
+              <w:t>accede</w:t>
+            </w:r>
+          </w:p>
+          <w:p>
+            <w:r>
+              <w:t>al caso d’uso: “Visualizza Info Evento”</w:t>
+            </w:r>
+          </w:p>
+          <w:p/>
+          <w:p>
+            <w:r>
+              <w:t xml:space="preserve">2.L’UtenteRegistrato attiva </w:t>
+            </w:r>
+          </w:p>
+          <w:p>
+            <w:r>
+              <w:t>la funzione “Rating” sull’evento</w:t>
+            </w:r>
+          </w:p>
+          <w:p>
+            <w:r>
+              <w:t>desiderato.</w:t>
+            </w:r>
+          </w:p>
+          <w:p/>
+          <w:p>
+            <w:pPr>
+              <w:ind w:left="3540"/>
+            </w:pPr>
+            <w:r>
+              <w:t>3</w:t>
+            </w:r>
+            <w:r>
+              <w:t xml:space="preserve">.Il sistema </w:t>
+            </w:r>
+            <w:r>
+              <w:t xml:space="preserve">restituisce due </w:t>
+            </w:r>
+            <w:proofErr w:type="spellStart"/>
+            <w:r>
+              <w:t>form</w:t>
+            </w:r>
+            <w:proofErr w:type="spellEnd"/>
+            <w:r>
+              <w:t xml:space="preserve"> di voto dove esprimere il proprio voto.</w:t>
+            </w:r>
+          </w:p>
+          <w:p>
+            <w:r>
+              <w:t>4. L’</w:t>
+            </w:r>
+            <w:proofErr w:type="spellStart"/>
+            <w:r>
+              <w:t>UtenteRegistrato</w:t>
+            </w:r>
+            <w:proofErr w:type="spellEnd"/>
+            <w:r>
+              <w:t xml:space="preserve"> seleziona</w:t>
+            </w:r>
+          </w:p>
+          <w:p>
+            <w:r>
+              <w:t xml:space="preserve"> il </w:t>
+            </w:r>
+            <w:proofErr w:type="spellStart"/>
+            <w:r>
+              <w:t>form</w:t>
+            </w:r>
+            <w:proofErr w:type="spellEnd"/>
+            <w:r>
+              <w:t xml:space="preserve"> desiderato per il voto e </w:t>
+            </w:r>
+          </w:p>
+          <w:p>
+            <w:r>
+              <w:t>lo sottomette al sistema.</w:t>
+            </w:r>
+          </w:p>
+          <w:p>
+            <w:pPr>
+              <w:ind w:left="3540"/>
+            </w:pPr>
+            <w:r>
+              <w:t xml:space="preserve">4.Il sistema elabora il voto e aggiorna il </w:t>
+            </w:r>
+          </w:p>
+          <w:p>
+            <w:pPr>
+              <w:ind w:left="3540"/>
+            </w:pPr>
+            <w:r>
+              <w:t>feedback dell’evento e dell’utente a termine votazione.</w:t>
+            </w:r>
+          </w:p>
+          <w:p>
+            <w:pPr>
+              <w:ind w:left="708"/>
+            </w:pPr>
+          </w:p>
+        </w:tc>
+      </w:tr>
+      <w:tr>
+        <w:tc>
+          <w:tcPr>
+            <w:tcW w:w="2263" w:type="dxa"/>
+          </w:tcPr>
+          <w:p>
+            <w:pPr>
+              <w:rPr>
+                <w:lang w:val="en-GB"/>
+              </w:rPr>
+            </w:pPr>
+            <w:proofErr w:type="spellStart"/>
+            <w:r>
+              <w:rPr>
+                <w:lang w:val="en-GB"/>
+              </w:rPr>
+              <w:t>Condizione</w:t>
+            </w:r>
+            <w:proofErr w:type="spellEnd"/>
+            <w:r>
+              <w:rPr>
+                <w:lang w:val="en-GB"/>
+              </w:rPr>
+              <w:t xml:space="preserve"> di </w:t>
+            </w:r>
+            <w:proofErr w:type="spellStart"/>
+            <w:r>
+              <w:rPr>
+                <w:lang w:val="en-GB"/>
+              </w:rPr>
+              <w:t>entrata</w:t>
+            </w:r>
+            <w:proofErr w:type="spellEnd"/>
+          </w:p>
+        </w:tc>
+        <w:tc>
+          <w:tcPr>
+            <w:tcW w:w="7365" w:type="dxa"/>
+            <w:tcBorders>
+              <w:top w:val="single" w:sz="4" w:space="0" w:color="auto"/>
+            </w:tcBorders>
+          </w:tcPr>
+          <w:p>
+            <w:r>
+              <w:t>L’</w:t>
+            </w:r>
+            <w:proofErr w:type="spellStart"/>
+            <w:r>
+              <w:t>UtenteRegistrato</w:t>
+            </w:r>
+            <w:proofErr w:type="spellEnd"/>
+            <w:r>
+              <w:t xml:space="preserve"> deve aver </w:t>
+            </w:r>
+            <w:r>
+              <w:t xml:space="preserve">svolto il caso d’ </w:t>
+            </w:r>
+            <w:proofErr w:type="spellStart"/>
+            <w:proofErr w:type="gramStart"/>
+            <w:r>
+              <w:t>uso:UCLOGIN</w:t>
+            </w:r>
+            <w:proofErr w:type="spellEnd"/>
+            <w:proofErr w:type="gramEnd"/>
+          </w:p>
+        </w:tc>
+      </w:tr>
+      <w:tr>
+        <w:tc>
+          <w:tcPr>
+            <w:tcW w:w="2263" w:type="dxa"/>
+          </w:tcPr>
+          <w:p>
+            <w:pPr>
+              <w:rPr>
+                <w:lang w:val="en-GB"/>
+              </w:rPr>
+            </w:pPr>
+            <w:proofErr w:type="spellStart"/>
+            <w:r>
+              <w:rPr>
+                <w:lang w:val="en-GB"/>
+              </w:rPr>
+              <w:t>Eccezioni</w:t>
+            </w:r>
+            <w:proofErr w:type="spellEnd"/>
+          </w:p>
+        </w:tc>
+        <w:tc>
+          <w:tcPr>
+            <w:tcW w:w="7365" w:type="dxa"/>
+          </w:tcPr>
+          <w:p/>
+        </w:tc>
+      </w:tr>
+      <w:tr>
+        <w:tc>
+          <w:tcPr>
+            <w:tcW w:w="2263" w:type="dxa"/>
+          </w:tcPr>
+          <w:p>
+            <w:pPr>
+              <w:rPr>
+                <w:lang w:val="en-GB"/>
+              </w:rPr>
+            </w:pPr>
+            <w:proofErr w:type="spellStart"/>
+            <w:r>
+              <w:rPr>
+                <w:lang w:val="en-GB"/>
+              </w:rPr>
+              <w:t>Condizioni</w:t>
+            </w:r>
+            <w:proofErr w:type="spellEnd"/>
+            <w:r>
+              <w:rPr>
+                <w:lang w:val="en-GB"/>
+              </w:rPr>
+              <w:t xml:space="preserve"> di </w:t>
+            </w:r>
+            <w:proofErr w:type="spellStart"/>
+            <w:r>
+              <w:rPr>
+                <w:lang w:val="en-GB"/>
+              </w:rPr>
+              <w:t>uscita</w:t>
+            </w:r>
+            <w:proofErr w:type="spellEnd"/>
+          </w:p>
+        </w:tc>
+        <w:tc>
+          <w:tcPr>
+            <w:tcW w:w="7365" w:type="dxa"/>
+          </w:tcPr>
+          <w:p>
+            <w:r>
+              <w:t>Il feedback dell’evento visibile dagli utenti della piattaforma è cambiato.</w:t>
+            </w:r>
+          </w:p>
+        </w:tc>
+      </w:tr>
+      <w:tr>
+        <w:tc>
+          <w:tcPr>
+            <w:tcW w:w="2263" w:type="dxa"/>
+          </w:tcPr>
+          <w:p>
+            <w:pPr>
+              <w:rPr>
+                <w:lang w:val="en-GB"/>
+              </w:rPr>
+            </w:pPr>
+            <w:proofErr w:type="spellStart"/>
+            <w:r>
+              <w:rPr>
+                <w:lang w:val="en-GB"/>
+              </w:rPr>
+              <w:t>Requisiti</w:t>
+            </w:r>
+            <w:proofErr w:type="spellEnd"/>
+            <w:r>
+              <w:rPr>
+                <w:lang w:val="en-GB"/>
+              </w:rPr>
+              <w:t xml:space="preserve"> di </w:t>
+            </w:r>
+            <w:proofErr w:type="spellStart"/>
+            <w:r>
+              <w:rPr>
+                <w:lang w:val="en-GB"/>
+              </w:rPr>
+              <w:t>funzionalità</w:t>
+            </w:r>
+            <w:proofErr w:type="spellEnd"/>
+          </w:p>
+        </w:tc>
+        <w:tc>
+          <w:tcPr>
+            <w:tcW w:w="7365" w:type="dxa"/>
+          </w:tcPr>
+          <w:p>
+            <w:r>
+              <w:t>La modifica del feedback è assicurata entro 2 minuti dalla sottomissione del voto.</w:t>
+            </w:r>
+          </w:p>
+        </w:tc>
+      </w:tr>
+    </w:tbl>
+    <w:p/>
+    <w:p/>
+    <w:p/>
+    <w:p/>
+    <w:p/>
+    <w:p/>
+    <w:p/>
+    <w:p/>
+    <w:p/>
+    <w:p/>
+    <w:p/>
+    <w:p/>
+    <w:p/>
+    <w:p/>
+    <w:p/>
+    <w:p/>
+    <w:p/>
+    <w:p/>
+    <w:p/>
+    <w:p/>
+    <w:p/>
+    <w:p/>
+    <w:p/>
+    <w:p/>
+    <w:p/>
+    <w:p/>
+    <w:p/>
+    <w:p/>
+    <w:p/>
+    <w:p/>
+    <w:p/>
+    <w:p/>
+    <w:p/>
+    <w:p/>
+    <w:p/>
+    <w:p/>
+    <w:p/>
+    <w:p/>
+    <w:p/>
+    <w:p/>
+    <w:p/>
+    <w:p/>
+    <w:p/>
+    <w:p/>
+    <w:p/>
+    <w:p/>
+    <w:p/>
+    <w:p/>
+    <w:p/>
+    <w:tbl>
+      <w:tblPr>
+        <w:tblStyle w:val="Grigliatabella"/>
+        <w:tblW w:w="0" w:type="auto"/>
+        <w:tblLook w:val="04A0" w:firstRow="1" w:lastRow="0" w:firstColumn="1" w:lastColumn="0" w:noHBand="0" w:noVBand="1"/>
+      </w:tblPr>
+      <w:tblGrid>
+        <w:gridCol w:w="2263"/>
+        <w:gridCol w:w="7365"/>
+      </w:tblGrid>
+      <w:tr>
+        <w:tc>
+          <w:tcPr>
+            <w:tcW w:w="2263" w:type="dxa"/>
+          </w:tcPr>
+          <w:p>
+            <w:pPr>
+              <w:rPr>
+                <w:lang w:val="en-GB"/>
+              </w:rPr>
+            </w:pPr>
+            <w:r>
+              <w:rPr>
+                <w:lang w:val="en-GB"/>
+              </w:rPr>
+              <w:t xml:space="preserve">Nome </w:t>
+            </w:r>
+            <w:proofErr w:type="spellStart"/>
+            <w:r>
+              <w:rPr>
+                <w:lang w:val="en-GB"/>
+              </w:rPr>
+              <w:t>caso</w:t>
+            </w:r>
+            <w:proofErr w:type="spellEnd"/>
+            <w:r>
+              <w:rPr>
+                <w:lang w:val="en-GB"/>
+              </w:rPr>
+              <w:t xml:space="preserve"> </w:t>
+            </w:r>
+            <w:proofErr w:type="spellStart"/>
+            <w:r>
+              <w:rPr>
+                <w:lang w:val="en-GB"/>
+              </w:rPr>
+              <w:t>d’uso</w:t>
+            </w:r>
+            <w:proofErr w:type="spellEnd"/>
+          </w:p>
+        </w:tc>
+        <w:tc>
+          <w:tcPr>
+            <w:tcW w:w="7365" w:type="dxa"/>
+          </w:tcPr>
+          <w:p>
             <w:pPr>
               <w:rPr>
                 <w:lang w:val="en-GB"/>
@@ -9986,6 +10537,7 @@
               <w:rPr>
                 <w:lang w:val="en-GB"/>
               </w:rPr>
+              <w:lastRenderedPageBreak/>
               <w:t>Eccezioni</w:t>
             </w:r>
             <w:proofErr w:type="spellEnd"/>
@@ -10085,7 +10637,565 @@
               <w:rPr>
                 <w:lang w:val="en-GB"/>
               </w:rPr>
+              <w:t>Requisiti</w:t>
+            </w:r>
+            <w:proofErr w:type="spellEnd"/>
+            <w:r>
+              <w:rPr>
+                <w:lang w:val="en-GB"/>
+              </w:rPr>
+              <w:t xml:space="preserve"> di </w:t>
+            </w:r>
+            <w:proofErr w:type="spellStart"/>
+            <w:r>
+              <w:rPr>
+                <w:lang w:val="en-GB"/>
+              </w:rPr>
+              <w:t>funzionalità</w:t>
+            </w:r>
+            <w:proofErr w:type="spellEnd"/>
+          </w:p>
+        </w:tc>
+        <w:tc>
+          <w:tcPr>
+            <w:tcW w:w="7365" w:type="dxa"/>
+          </w:tcPr>
+          <w:p>
+            <w:r>
+              <w:t>La verifica della disponibilità d</w:t>
+            </w:r>
+            <w:r>
+              <w:t>ei punti “</w:t>
+            </w:r>
+            <w:proofErr w:type="spellStart"/>
+            <w:r>
+              <w:t>Meet</w:t>
+            </w:r>
+            <w:proofErr w:type="spellEnd"/>
+            <w:r>
+              <w:t>” e dell’esistenza dell’utente non deve impiegare più di 10 secondi dal punto 2 al punto 4</w:t>
+            </w:r>
+          </w:p>
+        </w:tc>
+      </w:tr>
+    </w:tbl>
+    <w:p/>
+    <w:p/>
+    <w:p/>
+    <w:p/>
+    <w:p/>
+    <w:p/>
+    <w:p/>
+    <w:p/>
+    <w:p/>
+    <w:p/>
+    <w:p/>
+    <w:p/>
+    <w:p/>
+    <w:p/>
+    <w:p/>
+    <w:p/>
+    <w:p/>
+    <w:p/>
+    <w:p/>
+    <w:p/>
+    <w:p/>
+    <w:p/>
+    <w:p/>
+    <w:p/>
+    <w:tbl>
+      <w:tblPr>
+        <w:tblStyle w:val="Grigliatabella"/>
+        <w:tblW w:w="0" w:type="auto"/>
+        <w:tblLook w:val="04A0" w:firstRow="1" w:lastRow="0" w:firstColumn="1" w:lastColumn="0" w:noHBand="0" w:noVBand="1"/>
+      </w:tblPr>
+      <w:tblGrid>
+        <w:gridCol w:w="2263"/>
+        <w:gridCol w:w="7365"/>
+      </w:tblGrid>
+      <w:tr>
+        <w:tc>
+          <w:tcPr>
+            <w:tcW w:w="2263" w:type="dxa"/>
+          </w:tcPr>
+          <w:p>
+            <w:pPr>
+              <w:rPr>
+                <w:lang w:val="en-GB"/>
+              </w:rPr>
+            </w:pPr>
+            <w:r>
+              <w:rPr>
+                <w:lang w:val="en-GB"/>
+              </w:rPr>
+              <w:t xml:space="preserve">Nome </w:t>
+            </w:r>
+            <w:proofErr w:type="spellStart"/>
+            <w:r>
+              <w:rPr>
+                <w:lang w:val="en-GB"/>
+              </w:rPr>
+              <w:t>caso</w:t>
+            </w:r>
+            <w:proofErr w:type="spellEnd"/>
+            <w:r>
+              <w:rPr>
+                <w:lang w:val="en-GB"/>
+              </w:rPr>
+              <w:t xml:space="preserve"> </w:t>
+            </w:r>
+            <w:proofErr w:type="spellStart"/>
+            <w:r>
+              <w:rPr>
+                <w:lang w:val="en-GB"/>
+              </w:rPr>
+              <w:t>d’uso</w:t>
+            </w:r>
+            <w:proofErr w:type="spellEnd"/>
+          </w:p>
+        </w:tc>
+        <w:tc>
+          <w:tcPr>
+            <w:tcW w:w="7365" w:type="dxa"/>
+          </w:tcPr>
+          <w:p>
+            <w:r>
+              <w:t>Creazione evento azienda</w:t>
+            </w:r>
+          </w:p>
+        </w:tc>
+      </w:tr>
+      <w:tr>
+        <w:tc>
+          <w:tcPr>
+            <w:tcW w:w="2263" w:type="dxa"/>
+          </w:tcPr>
+          <w:p>
+            <w:pPr>
+              <w:rPr>
+                <w:lang w:val="en-GB"/>
+              </w:rPr>
+            </w:pPr>
+            <w:r>
+              <w:rPr>
+                <w:lang w:val="en-GB"/>
+              </w:rPr>
+              <w:t>ID</w:t>
+            </w:r>
+          </w:p>
+        </w:tc>
+        <w:tc>
+          <w:tcPr>
+            <w:tcW w:w="7365" w:type="dxa"/>
+          </w:tcPr>
+          <w:p>
+            <w:r>
+              <w:t>UCEVENTOAZIENDA</w:t>
+            </w:r>
+          </w:p>
+        </w:tc>
+      </w:tr>
+      <w:tr>
+        <w:tc>
+          <w:tcPr>
+            <w:tcW w:w="2263" w:type="dxa"/>
+          </w:tcPr>
+          <w:p>
+            <w:pPr>
+              <w:rPr>
+                <w:lang w:val="en-GB"/>
+              </w:rPr>
+            </w:pPr>
+            <w:proofErr w:type="spellStart"/>
+            <w:r>
+              <w:rPr>
+                <w:lang w:val="en-GB"/>
+              </w:rPr>
+              <w:t>Partecipanti</w:t>
+            </w:r>
+            <w:proofErr w:type="spellEnd"/>
+          </w:p>
+        </w:tc>
+        <w:tc>
+          <w:tcPr>
+            <w:tcW w:w="7365" w:type="dxa"/>
+          </w:tcPr>
+          <w:p>
+            <w:pPr>
+              <w:rPr>
+                <w:lang w:val="en-GB"/>
+              </w:rPr>
+            </w:pPr>
+            <w:proofErr w:type="spellStart"/>
+            <w:r>
+              <w:rPr>
+                <w:lang w:val="en-GB"/>
+              </w:rPr>
+              <w:t>UtenteBusiness</w:t>
+            </w:r>
+            <w:proofErr w:type="spellEnd"/>
+          </w:p>
+        </w:tc>
+      </w:tr>
+      <w:tr>
+        <w:tc>
+          <w:tcPr>
+            <w:tcW w:w="2263" w:type="dxa"/>
+          </w:tcPr>
+          <w:p>
+            <w:pPr>
+              <w:rPr>
+                <w:lang w:val="en-GB"/>
+              </w:rPr>
+            </w:pPr>
+            <w:proofErr w:type="spellStart"/>
+            <w:r>
+              <w:rPr>
+                <w:lang w:val="en-GB"/>
+              </w:rPr>
+              <w:t>Flusso</w:t>
+            </w:r>
+            <w:proofErr w:type="spellEnd"/>
+            <w:r>
+              <w:rPr>
+                <w:lang w:val="en-GB"/>
+              </w:rPr>
+              <w:t xml:space="preserve"> di </w:t>
+            </w:r>
+            <w:proofErr w:type="spellStart"/>
+            <w:r>
+              <w:rPr>
+                <w:lang w:val="en-GB"/>
+              </w:rPr>
+              <w:t>eventi</w:t>
+            </w:r>
+            <w:proofErr w:type="spellEnd"/>
+          </w:p>
+        </w:tc>
+        <w:tc>
+          <w:tcPr>
+            <w:tcW w:w="7365" w:type="dxa"/>
+          </w:tcPr>
+          <w:p>
+            <w:r>
+              <w:t>UTENTE                                                       SISTEMA</w:t>
+            </w:r>
+          </w:p>
+          <w:p/>
+          <w:p>
+            <w:r>
+              <w:t xml:space="preserve">1. </w:t>
+            </w:r>
+            <w:proofErr w:type="spellStart"/>
+            <w:r>
+              <w:t>UtenteBusiness</w:t>
+            </w:r>
+            <w:proofErr w:type="spellEnd"/>
+            <w:r>
+              <w:t xml:space="preserve"> attiva la funzione</w:t>
+            </w:r>
+          </w:p>
+          <w:p>
+            <w:r>
+              <w:t>“Crea Evento”</w:t>
+            </w:r>
+          </w:p>
+          <w:p>
+            <w:pPr>
+              <w:ind w:left="2832"/>
+            </w:pPr>
+            <w:r>
+              <w:t xml:space="preserve">        </w:t>
+            </w:r>
+            <w:r>
+              <w:t xml:space="preserve">2. </w:t>
+            </w:r>
+            <w:r>
+              <w:t xml:space="preserve">Il sistema restituisce dei </w:t>
+            </w:r>
+            <w:proofErr w:type="spellStart"/>
+            <w:r>
+              <w:t>form</w:t>
+            </w:r>
+            <w:proofErr w:type="spellEnd"/>
+            <w:r>
+              <w:t xml:space="preserve"> da        </w:t>
+            </w:r>
+            <w:r>
+              <w:t xml:space="preserve">     </w:t>
+            </w:r>
+            <w:r>
+              <w:t xml:space="preserve">riempire rispettivamente con il nome dell’evento, tipologia, una breve descrizione </w:t>
+            </w:r>
+            <w:r>
+              <w:t xml:space="preserve">e la quantità di </w:t>
+            </w:r>
+            <w:proofErr w:type="spellStart"/>
+            <w:r>
+              <w:t>pounti</w:t>
+            </w:r>
+            <w:proofErr w:type="spellEnd"/>
+            <w:r>
+              <w:t xml:space="preserve"> </w:t>
+            </w:r>
+            <w:proofErr w:type="spellStart"/>
+            <w:r>
+              <w:t>meet</w:t>
+            </w:r>
+            <w:proofErr w:type="spellEnd"/>
+            <w:r>
+              <w:t xml:space="preserve"> che si vogliono mettere a disposizione per la </w:t>
+            </w:r>
+            <w:proofErr w:type="spellStart"/>
+            <w:r>
+              <w:t>pertacipazione</w:t>
+            </w:r>
+            <w:proofErr w:type="spellEnd"/>
+            <w:r>
+              <w:t>.</w:t>
+            </w:r>
+          </w:p>
+          <w:p/>
+          <w:p>
+            <w:r>
+              <w:t xml:space="preserve">3. </w:t>
+            </w:r>
+            <w:proofErr w:type="spellStart"/>
+            <w:r>
+              <w:t>Utente</w:t>
+            </w:r>
+            <w:r>
+              <w:t>Business</w:t>
+            </w:r>
+            <w:proofErr w:type="spellEnd"/>
+            <w:r>
+              <w:t xml:space="preserve"> riempie i </w:t>
+            </w:r>
+            <w:proofErr w:type="spellStart"/>
+            <w:r>
+              <w:t>form</w:t>
+            </w:r>
+            <w:proofErr w:type="spellEnd"/>
+            <w:r>
+              <w:t xml:space="preserve"> </w:t>
+            </w:r>
+          </w:p>
+          <w:p>
+            <w:r>
+              <w:t>E sottomette le informazioni al sistema</w:t>
+            </w:r>
+            <w:r>
+              <w:t>.</w:t>
+            </w:r>
+          </w:p>
+          <w:p/>
+          <w:p>
+            <w:pPr>
+              <w:jc w:val="center"/>
+            </w:pPr>
+            <w:r>
+              <w:t xml:space="preserve">                                                     </w:t>
+            </w:r>
+            <w:r>
+              <w:t>4</w:t>
+            </w:r>
+            <w:r>
+              <w:t xml:space="preserve">. </w:t>
+            </w:r>
+            <w:r>
+              <w:t>Il sistema controlla le informazioni</w:t>
+            </w:r>
+          </w:p>
+          <w:p>
+            <w:r>
+              <w:t xml:space="preserve">                                                                         sottomesse, crea un evento e invia</w:t>
+            </w:r>
+          </w:p>
+          <w:p>
+            <w:r>
+              <w:t xml:space="preserve">                                                                         una notifica di avvenuta</w:t>
+            </w:r>
+          </w:p>
+          <w:p>
+            <w:r>
+              <w:t xml:space="preserve">                                                                         transizione all’</w:t>
+            </w:r>
+            <w:proofErr w:type="spellStart"/>
+            <w:r>
+              <w:t>UtenteBusiness</w:t>
+            </w:r>
+            <w:proofErr w:type="spellEnd"/>
+            <w:r>
+              <w:t>.</w:t>
+            </w:r>
+          </w:p>
+          <w:p>
+            <w:r>
+              <w:t>5. L’</w:t>
+            </w:r>
+            <w:proofErr w:type="spellStart"/>
+            <w:r>
+              <w:t>UtenteBusiness</w:t>
+            </w:r>
+            <w:proofErr w:type="spellEnd"/>
+            <w:r>
+              <w:t xml:space="preserve"> visualizza </w:t>
+            </w:r>
+          </w:p>
+          <w:p>
+            <w:r>
               <w:lastRenderedPageBreak/>
+              <w:t>Il proprio evento sulla mappa.</w:t>
+            </w:r>
+          </w:p>
+          <w:p/>
+        </w:tc>
+      </w:tr>
+      <w:tr>
+        <w:tc>
+          <w:tcPr>
+            <w:tcW w:w="2263" w:type="dxa"/>
+          </w:tcPr>
+          <w:p>
+            <w:pPr>
+              <w:rPr>
+                <w:lang w:val="en-GB"/>
+              </w:rPr>
+            </w:pPr>
+            <w:proofErr w:type="spellStart"/>
+            <w:r>
+              <w:rPr>
+                <w:lang w:val="en-GB"/>
+              </w:rPr>
+              <w:lastRenderedPageBreak/>
+              <w:t>Condizione</w:t>
+            </w:r>
+            <w:proofErr w:type="spellEnd"/>
+            <w:r>
+              <w:rPr>
+                <w:lang w:val="en-GB"/>
+              </w:rPr>
+              <w:t xml:space="preserve"> di </w:t>
+            </w:r>
+            <w:proofErr w:type="spellStart"/>
+            <w:r>
+              <w:rPr>
+                <w:lang w:val="en-GB"/>
+              </w:rPr>
+              <w:t>entrata</w:t>
+            </w:r>
+            <w:proofErr w:type="spellEnd"/>
+          </w:p>
+        </w:tc>
+        <w:tc>
+          <w:tcPr>
+            <w:tcW w:w="7365" w:type="dxa"/>
+          </w:tcPr>
+          <w:p>
+            <w:r>
+              <w:t>L’</w:t>
+            </w:r>
+            <w:proofErr w:type="spellStart"/>
+            <w:r>
+              <w:t>UtetenteBusiness</w:t>
+            </w:r>
+            <w:proofErr w:type="spellEnd"/>
+            <w:r>
+              <w:t xml:space="preserve"> deve aver effettuato il caso d’uso: UCLOGIN</w:t>
+            </w:r>
+          </w:p>
+        </w:tc>
+      </w:tr>
+      <w:tr>
+        <w:tc>
+          <w:tcPr>
+            <w:tcW w:w="2263" w:type="dxa"/>
+          </w:tcPr>
+          <w:p>
+            <w:pPr>
+              <w:rPr>
+                <w:lang w:val="en-GB"/>
+              </w:rPr>
+            </w:pPr>
+            <w:proofErr w:type="spellStart"/>
+            <w:r>
+              <w:rPr>
+                <w:lang w:val="en-GB"/>
+              </w:rPr>
+              <w:t>Eccezioni</w:t>
+            </w:r>
+            <w:proofErr w:type="spellEnd"/>
+          </w:p>
+        </w:tc>
+        <w:tc>
+          <w:tcPr>
+            <w:tcW w:w="7365" w:type="dxa"/>
+          </w:tcPr>
+          <w:p/>
+        </w:tc>
+      </w:tr>
+      <w:tr>
+        <w:tc>
+          <w:tcPr>
+            <w:tcW w:w="2263" w:type="dxa"/>
+          </w:tcPr>
+          <w:p>
+            <w:pPr>
+              <w:rPr>
+                <w:lang w:val="en-GB"/>
+              </w:rPr>
+            </w:pPr>
+            <w:proofErr w:type="spellStart"/>
+            <w:r>
+              <w:rPr>
+                <w:lang w:val="en-GB"/>
+              </w:rPr>
+              <w:t>Condizioni</w:t>
+            </w:r>
+            <w:proofErr w:type="spellEnd"/>
+            <w:r>
+              <w:rPr>
+                <w:lang w:val="en-GB"/>
+              </w:rPr>
+              <w:t xml:space="preserve"> di </w:t>
+            </w:r>
+            <w:proofErr w:type="spellStart"/>
+            <w:r>
+              <w:rPr>
+                <w:lang w:val="en-GB"/>
+              </w:rPr>
+              <w:t>uscita</w:t>
+            </w:r>
+            <w:proofErr w:type="spellEnd"/>
+          </w:p>
+        </w:tc>
+        <w:tc>
+          <w:tcPr>
+            <w:tcW w:w="7365" w:type="dxa"/>
+          </w:tcPr>
+          <w:p>
+            <w:r>
+              <w:t>L’evento è stato creato ed è visualizzabile.</w:t>
+            </w:r>
+          </w:p>
+        </w:tc>
+      </w:tr>
+      <w:tr>
+        <w:tc>
+          <w:tcPr>
+            <w:tcW w:w="2263" w:type="dxa"/>
+          </w:tcPr>
+          <w:p>
+            <w:pPr>
+              <w:rPr>
+                <w:lang w:val="en-GB"/>
+              </w:rPr>
+            </w:pPr>
+            <w:proofErr w:type="spellStart"/>
+            <w:r>
+              <w:rPr>
+                <w:lang w:val="en-GB"/>
+              </w:rPr>
               <w:t>Requisiti</w:t>
             </w:r>
             <w:proofErr w:type="spellEnd"/>
@@ -10111,23 +11221,14 @@
           </w:tcPr>
           <w:p>
             <w:r>
-              <w:t>La verifica della disponibilità d</w:t>
-            </w:r>
-            <w:r>
-              <w:t>ei punti “</w:t>
-            </w:r>
-            <w:proofErr w:type="spellStart"/>
-            <w:r>
-              <w:t>Meet</w:t>
-            </w:r>
-            <w:proofErr w:type="spellEnd"/>
-            <w:r>
-              <w:t>” e dell’esistenza dell’utente non deve impiegare più di 10 secondi dal punto 2 al punto 4</w:t>
+              <w:t>Il sistema notifica la creazione dell’evento entro 10 minuto.</w:t>
             </w:r>
           </w:p>
         </w:tc>
       </w:tr>
     </w:tbl>
+    <w:p/>
+    <w:p/>
     <w:p/>
     <w:p/>
     <w:sectPr>

</xml_diff>

<commit_message>
Modifica sul caso d'uso segnalazione evento
</commit_message>
<xml_diff>
--- a/Internal work product/UserCaseDino3-11.docx
+++ b/Internal work product/UserCaseDino3-11.docx
@@ -739,11 +739,17 @@
             <w:r>
               <w:t xml:space="preserve">    La funzione </w:t>
             </w:r>
+            <w:r>
+              <w:t>“</w:t>
+            </w:r>
             <w:proofErr w:type="spellStart"/>
             <w:r>
               <w:t>Logout</w:t>
             </w:r>
             <w:proofErr w:type="spellEnd"/>
+            <w:r>
+              <w:t>”</w:t>
+            </w:r>
             <w:r>
               <w:t xml:space="preserve">                                   </w:t>
             </w:r>
@@ -3748,12 +3754,7 @@
               <w:t>Visualizza profilo</w:t>
             </w:r>
             <w:r>
-              <w:t xml:space="preserve"> person</w:t>
-            </w:r>
-            <w:bookmarkStart w:id="0" w:name="_GoBack"/>
-            <w:bookmarkEnd w:id="0"/>
-            <w:r>
-              <w:t>ale</w:t>
+              <w:t xml:space="preserve"> personale</w:t>
             </w:r>
           </w:p>
         </w:tc>
@@ -6663,11 +6664,11 @@
             <w:r>
               <w:t xml:space="preserve">la funzione “Segnala </w:t>
             </w:r>
-            <w:proofErr w:type="spellStart"/>
-            <w:r>
-              <w:t>UtenteRegistrato</w:t>
-            </w:r>
-            <w:proofErr w:type="spellEnd"/>
+            <w:r>
+              <w:t>Evento</w:t>
+            </w:r>
+            <w:bookmarkStart w:id="0" w:name="_GoBack"/>
+            <w:bookmarkEnd w:id="0"/>
             <w:r>
               <w:t>”.</w:t>
             </w:r>
@@ -9590,10 +9591,7 @@
           </w:tcPr>
           <w:p>
             <w:r>
-              <w:t>UC</w:t>
-            </w:r>
-            <w:r>
-              <w:t>RATINGEV</w:t>
+              <w:t>UCRATINGEV</w:t>
             </w:r>
           </w:p>
         </w:tc>

</xml_diff>

<commit_message>
Il termine messaggio sostituito con commento e nuovi package per i reqF
</commit_message>
<xml_diff>
--- a/Internal work product/UserCaseDino3-11.docx
+++ b/Internal work product/UserCaseDino3-11.docx
@@ -1469,7 +1469,13 @@
           </w:tcPr>
           <w:p>
             <w:r>
-              <w:t>Visualizza messaggi evento</w:t>
+              <w:t xml:space="preserve">Visualizza </w:t>
+            </w:r>
+            <w:r>
+              <w:t>commenti</w:t>
+            </w:r>
+            <w:r>
+              <w:t xml:space="preserve"> evento</w:t>
             </w:r>
           </w:p>
         </w:tc>
@@ -1849,7 +1855,13 @@
           </w:tcPr>
           <w:p>
             <w:r>
-              <w:t xml:space="preserve">Invio Messaggio </w:t>
+              <w:t xml:space="preserve">Invio </w:t>
+            </w:r>
+            <w:r>
+              <w:t>Commento</w:t>
+            </w:r>
+            <w:r>
+              <w:t xml:space="preserve"> </w:t>
             </w:r>
           </w:p>
         </w:tc>
@@ -3684,6 +3696,7 @@
     <w:p/>
     <w:p/>
     <w:p/>
+    <w:p/>
     <w:tbl>
       <w:tblPr>
         <w:tblStyle w:val="Grigliatabella"/>
@@ -3704,6 +3717,7 @@
               <w:rPr>
                 <w:lang w:val="en-US"/>
               </w:rPr>
+              <w:lastRenderedPageBreak/>
               <w:t xml:space="preserve">Nome </w:t>
             </w:r>
             <w:proofErr w:type="spellStart"/>
@@ -3755,7 +3769,6 @@
               <w:rPr>
                 <w:lang w:val="en-US"/>
               </w:rPr>
-              <w:lastRenderedPageBreak/>
               <w:t>Partecipanti</w:t>
             </w:r>
             <w:proofErr w:type="spellEnd"/>
@@ -4526,6 +4539,7 @@
           </w:tcPr>
           <w:p>
             <w:r>
+              <w:lastRenderedPageBreak/>
               <w:t>Condizioni di uscita</w:t>
             </w:r>
           </w:p>
@@ -4544,7 +4558,6 @@
           </w:tcPr>
           <w:p>
             <w:r>
-              <w:lastRenderedPageBreak/>
               <w:t>Requisiti di funzionalità</w:t>
             </w:r>
           </w:p>
@@ -5111,7 +5124,10 @@
           </w:tcPr>
           <w:p>
             <w:r>
-              <w:t>Segnalazione messaggio</w:t>
+              <w:t xml:space="preserve">Segnalazione </w:t>
+            </w:r>
+            <w:r>
+              <w:t>commento</w:t>
             </w:r>
           </w:p>
         </w:tc>
@@ -5562,8 +5578,13 @@
           </w:tcPr>
           <w:p>
             <w:r>
-              <w:t>Controllo messaggio</w:t>
-            </w:r>
+              <w:t xml:space="preserve">Controllo </w:t>
+            </w:r>
+            <w:r>
+              <w:t>commento</w:t>
+            </w:r>
+            <w:bookmarkStart w:id="0" w:name="_GoBack"/>
+            <w:bookmarkEnd w:id="0"/>
           </w:p>
         </w:tc>
       </w:tr>
@@ -7719,8 +7740,6 @@
               </w:rPr>
               <w:t xml:space="preserve"> Business</w:t>
             </w:r>
-            <w:bookmarkStart w:id="0" w:name="_GoBack"/>
-            <w:bookmarkEnd w:id="0"/>
           </w:p>
         </w:tc>
       </w:tr>

</xml_diff>

<commit_message>
Nuova cartella con gli use case diagram
Piccole revisioni sopra gli use case per la precisione ho eliminato uno che era il controllo evento e ne ho creato solo uno chiamato segnalazione utente(vedere use case diagram) più modifica di termini tipo Messaggi con Commenti
</commit_message>
<xml_diff>
--- a/Internal work product/UserCaseDino3-11.docx
+++ b/Internal work product/UserCaseDino3-11.docx
@@ -5526,6 +5526,26 @@
     <w:p/>
     <w:p/>
     <w:p/>
+    <w:p/>
+    <w:p/>
+    <w:p/>
+    <w:p/>
+    <w:p/>
+    <w:p/>
+    <w:p/>
+    <w:p/>
+    <w:p/>
+    <w:p/>
+    <w:p/>
+    <w:p/>
+    <w:p/>
+    <w:p/>
+    <w:p/>
+    <w:p/>
+    <w:p/>
+    <w:p/>
+    <w:p/>
+    <w:p/>
     <w:tbl>
       <w:tblPr>
         <w:tblStyle w:val="Grigliatabella"/>
@@ -5546,6 +5566,7 @@
               <w:rPr>
                 <w:lang w:val="en-US"/>
               </w:rPr>
+              <w:lastRenderedPageBreak/>
               <w:t xml:space="preserve">Nome </w:t>
             </w:r>
             <w:proofErr w:type="spellStart"/>
@@ -5578,13 +5599,11 @@
           </w:tcPr>
           <w:p>
             <w:r>
-              <w:t xml:space="preserve">Controllo </w:t>
-            </w:r>
-            <w:r>
-              <w:t>commento</w:t>
-            </w:r>
-            <w:bookmarkStart w:id="0" w:name="_GoBack"/>
-            <w:bookmarkEnd w:id="0"/>
+              <w:t xml:space="preserve">Segnalazione </w:t>
+            </w:r>
+            <w:r>
+              <w:t>Evento</w:t>
+            </w:r>
           </w:p>
         </w:tc>
       </w:tr>
@@ -5613,13 +5632,10 @@
           </w:tcPr>
           <w:p>
             <w:r>
-              <w:t>U</w:t>
-            </w:r>
-            <w:r>
-              <w:t>C</w:t>
-            </w:r>
-            <w:r>
-              <w:t>CMESSAGGIO</w:t>
+              <w:t>UCSEGNALAZIONE</w:t>
+            </w:r>
+            <w:r>
+              <w:t>V</w:t>
             </w:r>
           </w:p>
         </w:tc>
@@ -5655,13 +5671,7 @@
               <w:rPr>
                 <w:lang w:val="en-US"/>
               </w:rPr>
-              <w:t>Operator</w:t>
-            </w:r>
-            <w:r>
-              <w:rPr>
-                <w:lang w:val="en-US"/>
-              </w:rPr>
-              <w:t>e</w:t>
+              <w:t>UtenteRegistrato</w:t>
             </w:r>
             <w:proofErr w:type="spellEnd"/>
           </w:p>
@@ -5669,7 +5679,7 @@
       </w:tr>
       <w:tr>
         <w:trPr>
-          <w:trHeight w:val="3808"/>
+          <w:trHeight w:val="4108"/>
         </w:trPr>
         <w:tc>
           <w:tcPr>
@@ -5724,93 +5734,217 @@
           <w:p/>
           <w:p>
             <w:r>
-              <w:t>1.L’Operatore accoglie la</w:t>
-            </w:r>
-          </w:p>
-          <w:p>
-            <w:r>
-              <w:t xml:space="preserve"> richiesta d</w:t>
-            </w:r>
-            <w:r>
-              <w:t>i un utente</w:t>
-            </w:r>
-          </w:p>
-          <w:p>
-            <w:proofErr w:type="gramStart"/>
-            <w:r>
-              <w:t>segnalatore</w:t>
-            </w:r>
+              <w:t>1.L’UtenteRegistrato accede</w:t>
+            </w:r>
+          </w:p>
+          <w:p>
+            <w:r>
+              <w:t xml:space="preserve"> al caso</w:t>
+            </w:r>
+            <w:r>
+              <w:t xml:space="preserve"> d’uso: UCVINFOEV</w:t>
+            </w:r>
+          </w:p>
+          <w:p/>
+          <w:p>
+            <w:r>
+              <w:t xml:space="preserve">                                                                    </w:t>
+            </w:r>
+            <w:r>
+              <w:t xml:space="preserve">2.L’UtenteRegistrato attiva </w:t>
+            </w:r>
+          </w:p>
+          <w:p>
+            <w:r>
+              <w:t xml:space="preserve">                                                                        </w:t>
+            </w:r>
+            <w:r>
+              <w:t>la funzione “Segnalazione</w:t>
+            </w:r>
+            <w:r>
+              <w:t xml:space="preserve"> Evento</w:t>
+            </w:r>
+            <w:r>
+              <w:t>”.</w:t>
+            </w:r>
+          </w:p>
+          <w:p/>
+          <w:p>
+            <w:pPr>
+              <w:ind w:left="708"/>
+            </w:pPr>
+            <w:r>
+              <w:t xml:space="preserve">                                                     </w:t>
+            </w:r>
+            <w:r>
+              <w:t xml:space="preserve">3. il sistema fornisce un </w:t>
+            </w:r>
+            <w:proofErr w:type="spellStart"/>
+            <w:r>
+              <w:t>form</w:t>
+            </w:r>
+            <w:proofErr w:type="spellEnd"/>
             <w:r>
               <w:t xml:space="preserve"> </w:t>
             </w:r>
-            <w:r>
-              <w:t>mediante</w:t>
-            </w:r>
-            <w:proofErr w:type="gramEnd"/>
+          </w:p>
+          <w:p>
+            <w:pPr>
+              <w:ind w:left="708"/>
+            </w:pPr>
+            <w:r>
+              <w:t xml:space="preserve">                                                         </w:t>
+            </w:r>
+            <w:r>
+              <w:t>modificabile.</w:t>
+            </w:r>
+          </w:p>
+          <w:p>
+            <w:r>
+              <w:t>4. L’</w:t>
+            </w:r>
+            <w:proofErr w:type="spellStart"/>
+            <w:r>
+              <w:t>UtenteRegistrato</w:t>
+            </w:r>
+            <w:proofErr w:type="spellEnd"/>
+            <w:r>
+              <w:t xml:space="preserve"> scrive nel</w:t>
+            </w:r>
+          </w:p>
+          <w:p>
             <w:r>
               <w:t xml:space="preserve"> </w:t>
             </w:r>
-          </w:p>
-          <w:p>
-            <w:r>
-              <w:t xml:space="preserve">segnalazione del sistema </w:t>
-            </w:r>
-          </w:p>
-          <w:p>
-            <w:r>
-              <w:t>ed entra nella sezione messaggi</w:t>
-            </w:r>
-          </w:p>
-          <w:p>
-            <w:r>
-              <w:t xml:space="preserve"> incriminata.</w:t>
-            </w:r>
-          </w:p>
+            <w:proofErr w:type="spellStart"/>
+            <w:r>
+              <w:t>form</w:t>
+            </w:r>
+            <w:proofErr w:type="spellEnd"/>
+            <w:r>
+              <w:t xml:space="preserve"> la ragione della segnalazione</w:t>
+            </w:r>
+          </w:p>
+          <w:p>
+            <w:r>
+              <w:t xml:space="preserve"> e invia i dati al sistema.</w:t>
+            </w:r>
+          </w:p>
+          <w:p>
+            <w:pPr>
+              <w:ind w:left="708"/>
+            </w:pPr>
+            <w:r>
+              <w:t xml:space="preserve">                                                     </w:t>
+            </w:r>
+            <w:r>
+              <w:t>5.Il sistema accoglie la richiesta</w:t>
+            </w:r>
+          </w:p>
+          <w:p>
+            <w:pPr>
+              <w:ind w:left="708"/>
+            </w:pPr>
+            <w:r>
+              <w:t xml:space="preserve"> </w:t>
+            </w:r>
+            <w:r>
+              <w:t xml:space="preserve">                                                       </w:t>
+            </w:r>
+            <w:r>
+              <w:t>e accede al caso d’uso:</w:t>
+            </w:r>
+          </w:p>
+          <w:p>
+            <w:pPr>
+              <w:ind w:left="708"/>
+            </w:pPr>
+            <w:r>
+              <w:t xml:space="preserve"> </w:t>
+            </w:r>
+            <w:r>
+              <w:t xml:space="preserve">                                                       </w:t>
+            </w:r>
+            <w:r>
+              <w:t>UCCONTROLLO</w:t>
+            </w:r>
+            <w:r>
+              <w:t>EV</w:t>
+            </w:r>
+          </w:p>
+          <w:p>
+            <w:pPr>
+              <w:ind w:left="708"/>
+            </w:pPr>
+          </w:p>
+        </w:tc>
+      </w:tr>
+      <w:tr>
+        <w:tc>
+          <w:tcPr>
+            <w:tcW w:w="2405" w:type="dxa"/>
+          </w:tcPr>
+          <w:p>
+            <w:r>
+              <w:t>Condizioni di entrata</w:t>
+            </w:r>
+          </w:p>
+        </w:tc>
+        <w:tc>
+          <w:tcPr>
+            <w:tcW w:w="7223" w:type="dxa"/>
+          </w:tcPr>
+          <w:p>
+            <w:r>
+              <w:t>L’</w:t>
+            </w:r>
+            <w:proofErr w:type="spellStart"/>
+            <w:r>
+              <w:t>UtenteRegistrato</w:t>
+            </w:r>
+            <w:proofErr w:type="spellEnd"/>
+            <w:r>
+              <w:t xml:space="preserve"> deve aver svolto il caso d’uso: UCLOGIN</w:t>
+            </w:r>
+          </w:p>
+        </w:tc>
+      </w:tr>
+      <w:tr>
+        <w:tc>
+          <w:tcPr>
+            <w:tcW w:w="2405" w:type="dxa"/>
+          </w:tcPr>
+          <w:p>
+            <w:r>
+              <w:t>Eccezioni</w:t>
+            </w:r>
+          </w:p>
+        </w:tc>
+        <w:tc>
+          <w:tcPr>
+            <w:tcW w:w="7223" w:type="dxa"/>
+          </w:tcPr>
           <w:p/>
-          <w:p>
-            <w:r>
-              <w:t>2.L’Operatore giudica il messaggio</w:t>
-            </w:r>
-            <w:r>
-              <w:t xml:space="preserve"> </w:t>
-            </w:r>
-          </w:p>
-          <w:p>
-            <w:r>
-              <w:t xml:space="preserve">    </w:t>
-            </w:r>
-            <w:r>
-              <w:t>e segnala</w:t>
-            </w:r>
-            <w:r>
-              <w:t xml:space="preserve"> l’utente inviante del </w:t>
-            </w:r>
-          </w:p>
-          <w:p>
-            <w:r>
-              <w:t xml:space="preserve">    </w:t>
-            </w:r>
-            <w:r>
-              <w:t>messaggio incriminato</w:t>
-            </w:r>
-            <w:r>
-              <w:t xml:space="preserve"> attivando </w:t>
-            </w:r>
-          </w:p>
-          <w:p>
-            <w:r>
-              <w:t xml:space="preserve">    </w:t>
-            </w:r>
-            <w:r>
-              <w:t>la funzione “Segnala</w:t>
-            </w:r>
-          </w:p>
-          <w:p>
-            <w:r>
-              <w:t xml:space="preserve"> </w:t>
-            </w:r>
-            <w:r>
-              <w:t xml:space="preserve">   </w:t>
+        </w:tc>
+      </w:tr>
+      <w:tr>
+        <w:tc>
+          <w:tcPr>
+            <w:tcW w:w="2405" w:type="dxa"/>
+          </w:tcPr>
+          <w:p>
+            <w:r>
+              <w:t>Condizioni di uscita</w:t>
+            </w:r>
+          </w:p>
+        </w:tc>
+        <w:tc>
+          <w:tcPr>
+            <w:tcW w:w="7223" w:type="dxa"/>
+          </w:tcPr>
+          <w:p>
+            <w:r>
+              <w:t>L’</w:t>
             </w:r>
             <w:proofErr w:type="spellStart"/>
             <w:r>
@@ -5818,143 +5952,7 @@
             </w:r>
             <w:proofErr w:type="spellEnd"/>
             <w:r>
-              <w:t>”</w:t>
-            </w:r>
-            <w:r>
-              <w:t>.</w:t>
-            </w:r>
-          </w:p>
-          <w:p/>
-          <w:p>
-            <w:pPr>
-              <w:ind w:left="708"/>
-            </w:pPr>
-            <w:r>
-              <w:t xml:space="preserve">                                                        </w:t>
-            </w:r>
-            <w:r>
-              <w:t>3.Il sistema accoglie la richiesta</w:t>
-            </w:r>
-            <w:r>
-              <w:t xml:space="preserve"> </w:t>
-            </w:r>
-          </w:p>
-          <w:p>
-            <w:pPr>
-              <w:ind w:left="708"/>
-            </w:pPr>
-            <w:r>
-              <w:t xml:space="preserve">                                                           </w:t>
-            </w:r>
-            <w:r>
-              <w:t xml:space="preserve">inviando una notifica di avviso </w:t>
-            </w:r>
-          </w:p>
-          <w:p>
-            <w:pPr>
-              <w:ind w:left="708"/>
-            </w:pPr>
-            <w:r>
-              <w:t xml:space="preserve">                                                           </w:t>
-            </w:r>
-            <w:r>
-              <w:t xml:space="preserve">all’utente </w:t>
-            </w:r>
-            <w:r>
-              <w:t>incriminato.</w:t>
-            </w:r>
-          </w:p>
-          <w:p>
-            <w:pPr>
-              <w:ind w:left="708"/>
-            </w:pPr>
-          </w:p>
-        </w:tc>
-      </w:tr>
-      <w:tr>
-        <w:tc>
-          <w:tcPr>
-            <w:tcW w:w="2405" w:type="dxa"/>
-          </w:tcPr>
-          <w:p>
-            <w:r>
-              <w:lastRenderedPageBreak/>
-              <w:t>Condizioni di entrata</w:t>
-            </w:r>
-          </w:p>
-        </w:tc>
-        <w:tc>
-          <w:tcPr>
-            <w:tcW w:w="7223" w:type="dxa"/>
-          </w:tcPr>
-          <w:p>
-            <w:r>
-              <w:t>Deve essere stata fatta una segnalazione di un messaggio da parte di un utente</w:t>
-            </w:r>
-          </w:p>
-        </w:tc>
-      </w:tr>
-      <w:tr>
-        <w:tc>
-          <w:tcPr>
-            <w:tcW w:w="2405" w:type="dxa"/>
-          </w:tcPr>
-          <w:p>
-            <w:r>
-              <w:t>Eccezioni</w:t>
-            </w:r>
-          </w:p>
-        </w:tc>
-        <w:tc>
-          <w:tcPr>
-            <w:tcW w:w="7223" w:type="dxa"/>
-          </w:tcPr>
-          <w:p>
-            <w:r>
-              <w:t xml:space="preserve">Al 2. </w:t>
-            </w:r>
-            <w:r>
-              <w:t>L’Operatore non segnala il messaggio e lo notifica all’</w:t>
-            </w:r>
-            <w:r>
-              <w:t>utente segnalatore la sua scelta attraverso una notifica.</w:t>
-            </w:r>
-          </w:p>
-        </w:tc>
-      </w:tr>
-      <w:tr>
-        <w:tc>
-          <w:tcPr>
-            <w:tcW w:w="2405" w:type="dxa"/>
-          </w:tcPr>
-          <w:p>
-            <w:r>
-              <w:t>Condizioni di uscita</w:t>
-            </w:r>
-          </w:p>
-        </w:tc>
-        <w:tc>
-          <w:tcPr>
-            <w:tcW w:w="7223" w:type="dxa"/>
-          </w:tcPr>
-          <w:p>
-            <w:r>
-              <w:t xml:space="preserve">L’utente inviante </w:t>
-            </w:r>
-            <w:r>
-              <w:t>del</w:t>
-            </w:r>
-            <w:r>
-              <w:t xml:space="preserve"> messaggio incriminato</w:t>
-            </w:r>
-            <w:r>
-              <w:t xml:space="preserve"> riceve la notifica</w:t>
-            </w:r>
-            <w:r>
-              <w:t xml:space="preserve"> e il suo account viene sospeso</w:t>
-            </w:r>
-            <w:r>
-              <w:t>.</w:t>
+              <w:t xml:space="preserve"> continua la sua navigazione.</w:t>
             </w:r>
           </w:p>
         </w:tc>
@@ -5976,34 +5974,12 @@
           </w:tcPr>
           <w:p>
             <w:r>
-              <w:t xml:space="preserve">Il sistema fornisce </w:t>
-            </w:r>
-            <w:r>
-              <w:t xml:space="preserve">la segnalazione </w:t>
-            </w:r>
-            <w:r>
-              <w:t>20 minuti.</w:t>
+              <w:t>Il sistema garantisce l’accoglienza di segnalazione entro 20 minuti.</w:t>
             </w:r>
           </w:p>
         </w:tc>
       </w:tr>
     </w:tbl>
-    <w:p/>
-    <w:p/>
-    <w:p/>
-    <w:p/>
-    <w:p/>
-    <w:p/>
-    <w:p/>
-    <w:p/>
-    <w:p/>
-    <w:p/>
-    <w:p/>
-    <w:p/>
-    <w:p/>
-    <w:p/>
-    <w:p/>
-    <w:p/>
     <w:p/>
     <w:p/>
     <w:p/>
@@ -6059,10 +6035,7 @@
           </w:tcPr>
           <w:p>
             <w:r>
-              <w:t xml:space="preserve">Segnalazione </w:t>
-            </w:r>
-            <w:r>
-              <w:t>Evento</w:t>
+              <w:t>Segnalazione Utente</w:t>
             </w:r>
           </w:p>
         </w:tc>
@@ -6092,10 +6065,10 @@
           </w:tcPr>
           <w:p>
             <w:r>
-              <w:t>UCSEGNALAZIONE</w:t>
-            </w:r>
-            <w:r>
-              <w:t>V</w:t>
+              <w:t>UC</w:t>
+            </w:r>
+            <w:r>
+              <w:t>SEGNUT</w:t>
             </w:r>
           </w:p>
         </w:tc>
@@ -6131,240 +6104,201 @@
               <w:rPr>
                 <w:lang w:val="en-US"/>
               </w:rPr>
+              <w:t>Operatore</w:t>
+            </w:r>
+            <w:proofErr w:type="spellEnd"/>
+          </w:p>
+        </w:tc>
+      </w:tr>
+      <w:tr>
+        <w:trPr>
+          <w:trHeight w:val="3183"/>
+        </w:trPr>
+        <w:tc>
+          <w:tcPr>
+            <w:tcW w:w="2405" w:type="dxa"/>
+          </w:tcPr>
+          <w:p>
+            <w:proofErr w:type="spellStart"/>
+            <w:r>
+              <w:rPr>
+                <w:lang w:val="en-US"/>
+              </w:rPr>
+              <w:t>Fl</w:t>
+            </w:r>
+            <w:r>
+              <w:rPr>
+                <w:lang w:val="en-US"/>
+              </w:rPr>
+              <w:t>usso</w:t>
+            </w:r>
+            <w:proofErr w:type="spellEnd"/>
+            <w:r>
+              <w:rPr>
+                <w:lang w:val="en-US"/>
+              </w:rPr>
+              <w:t xml:space="preserve"> di </w:t>
+            </w:r>
+            <w:proofErr w:type="spellStart"/>
+            <w:r>
+              <w:rPr>
+                <w:lang w:val="en-US"/>
+              </w:rPr>
+              <w:t>eventi</w:t>
+            </w:r>
+            <w:proofErr w:type="spellEnd"/>
+            <w:r>
+              <w:rPr>
+                <w:lang w:val="en-US"/>
+              </w:rPr>
+              <w:t>:</w:t>
+            </w:r>
+          </w:p>
+        </w:tc>
+        <w:tc>
+          <w:tcPr>
+            <w:tcW w:w="7223" w:type="dxa"/>
+          </w:tcPr>
+          <w:p>
+            <w:r>
+              <w:t>UTENTE                                                       SISTEMA</w:t>
+            </w:r>
+          </w:p>
+          <w:p/>
+          <w:p>
+            <w:r>
+              <w:t>1.L’Operatore accoglie la</w:t>
+            </w:r>
+          </w:p>
+          <w:p>
+            <w:r>
+              <w:t xml:space="preserve"> richiesta dell’utente segnalatore</w:t>
+            </w:r>
+          </w:p>
+          <w:p>
+            <w:r>
+              <w:t xml:space="preserve"> mediante segnalazione del sistema</w:t>
+            </w:r>
+          </w:p>
+          <w:p>
+            <w:r>
+              <w:t xml:space="preserve"> legge la ragione della segnalazione </w:t>
+            </w:r>
+          </w:p>
+          <w:p>
+            <w:r>
+              <w:t xml:space="preserve">ed entra nella </w:t>
+            </w:r>
+            <w:r>
+              <w:t xml:space="preserve">sezione </w:t>
+            </w:r>
+            <w:r>
+              <w:t>segnalata.</w:t>
+            </w:r>
+          </w:p>
+          <w:p/>
+          <w:p>
+            <w:r>
+              <w:t xml:space="preserve">2.L’Operatore giudica l’evento </w:t>
+            </w:r>
+          </w:p>
+          <w:p>
+            <w:r>
+              <w:t xml:space="preserve">secondo i criteri standard e attiva </w:t>
+            </w:r>
+          </w:p>
+          <w:p>
+            <w:r>
+              <w:t xml:space="preserve">la funzione “Segnala </w:t>
+            </w:r>
+            <w:r>
+              <w:t>Utente</w:t>
+            </w:r>
+            <w:r>
+              <w:t>”.</w:t>
+            </w:r>
+          </w:p>
+          <w:p/>
+          <w:p>
+            <w:pPr>
+              <w:ind w:left="708"/>
+            </w:pPr>
+            <w:r>
+              <w:t xml:space="preserve">                                                         </w:t>
+            </w:r>
+            <w:r>
+              <w:t>3.Il sistema accoglie la richiesta</w:t>
+            </w:r>
+          </w:p>
+          <w:p>
+            <w:pPr>
+              <w:ind w:left="708"/>
+            </w:pPr>
+            <w:r>
+              <w:t xml:space="preserve"> </w:t>
+            </w:r>
+            <w:r>
+              <w:t xml:space="preserve">                                                           </w:t>
+            </w:r>
+            <w:r>
+              <w:t>e notifica la segnalazione all’utente</w:t>
+            </w:r>
+          </w:p>
+          <w:p>
+            <w:pPr>
+              <w:ind w:left="708"/>
+            </w:pPr>
+            <w:r>
+              <w:t xml:space="preserve">                                                           </w:t>
+            </w:r>
+            <w:r>
+              <w:t xml:space="preserve"> incriminato e lo blocca sulla</w:t>
+            </w:r>
+          </w:p>
+          <w:p>
+            <w:pPr>
+              <w:ind w:left="708"/>
+            </w:pPr>
+            <w:r>
+              <w:t xml:space="preserve">                                                           </w:t>
+            </w:r>
+            <w:r>
+              <w:t xml:space="preserve"> piattaforma.</w:t>
+            </w:r>
+          </w:p>
+          <w:p>
+            <w:pPr>
+              <w:ind w:left="708"/>
+            </w:pPr>
+          </w:p>
+        </w:tc>
+      </w:tr>
+      <w:tr>
+        <w:tc>
+          <w:tcPr>
+            <w:tcW w:w="2405" w:type="dxa"/>
+          </w:tcPr>
+          <w:p>
+            <w:r>
+              <w:t>Condizioni di entrata</w:t>
+            </w:r>
+          </w:p>
+        </w:tc>
+        <w:tc>
+          <w:tcPr>
+            <w:tcW w:w="7223" w:type="dxa"/>
+          </w:tcPr>
+          <w:p>
+            <w:r>
+              <w:t>L’</w:t>
+            </w:r>
+            <w:proofErr w:type="spellStart"/>
+            <w:r>
               <w:t>UtenteRegistrato</w:t>
             </w:r>
             <w:proofErr w:type="spellEnd"/>
-          </w:p>
-        </w:tc>
-      </w:tr>
-      <w:tr>
-        <w:trPr>
-          <w:trHeight w:val="4108"/>
-        </w:trPr>
-        <w:tc>
-          <w:tcPr>
-            <w:tcW w:w="2405" w:type="dxa"/>
-          </w:tcPr>
-          <w:p>
-            <w:proofErr w:type="spellStart"/>
-            <w:r>
-              <w:rPr>
-                <w:lang w:val="en-US"/>
-              </w:rPr>
-              <w:t>Fl</w:t>
-            </w:r>
-            <w:r>
-              <w:rPr>
-                <w:lang w:val="en-US"/>
-              </w:rPr>
-              <w:t>usso</w:t>
-            </w:r>
-            <w:proofErr w:type="spellEnd"/>
-            <w:r>
-              <w:rPr>
-                <w:lang w:val="en-US"/>
-              </w:rPr>
-              <w:t xml:space="preserve"> di </w:t>
-            </w:r>
-            <w:proofErr w:type="spellStart"/>
-            <w:r>
-              <w:rPr>
-                <w:lang w:val="en-US"/>
-              </w:rPr>
-              <w:t>eventi</w:t>
-            </w:r>
-            <w:proofErr w:type="spellEnd"/>
-            <w:r>
-              <w:rPr>
-                <w:lang w:val="en-US"/>
-              </w:rPr>
-              <w:t>:</w:t>
-            </w:r>
-          </w:p>
-        </w:tc>
-        <w:tc>
-          <w:tcPr>
-            <w:tcW w:w="7223" w:type="dxa"/>
-          </w:tcPr>
-          <w:p>
-            <w:r>
-              <w:t>UTENTE                                                       SISTEMA</w:t>
-            </w:r>
-          </w:p>
-          <w:p/>
-          <w:p>
-            <w:r>
-              <w:t>1.L’UtenteRegistrato accede</w:t>
-            </w:r>
-          </w:p>
-          <w:p>
-            <w:r>
-              <w:t xml:space="preserve"> al caso</w:t>
-            </w:r>
-            <w:r>
-              <w:t xml:space="preserve"> d’uso: UCVINFOEV</w:t>
-            </w:r>
-          </w:p>
-          <w:p/>
-          <w:p>
-            <w:r>
-              <w:t xml:space="preserve">                                                                    </w:t>
-            </w:r>
-            <w:r>
-              <w:t xml:space="preserve">2.L’UtenteRegistrato attiva </w:t>
-            </w:r>
-          </w:p>
-          <w:p>
-            <w:r>
-              <w:t xml:space="preserve">                                                                        </w:t>
-            </w:r>
-            <w:r>
-              <w:t>la funzione “Segnalazione</w:t>
-            </w:r>
-            <w:r>
-              <w:t xml:space="preserve"> Evento</w:t>
-            </w:r>
-            <w:r>
-              <w:t>”.</w:t>
-            </w:r>
-          </w:p>
-          <w:p/>
-          <w:p>
-            <w:pPr>
-              <w:ind w:left="708"/>
-            </w:pPr>
-            <w:r>
-              <w:t xml:space="preserve">                                                     </w:t>
-            </w:r>
-            <w:r>
-              <w:t xml:space="preserve">3. il sistema fornisce un </w:t>
-            </w:r>
-            <w:proofErr w:type="spellStart"/>
-            <w:r>
-              <w:t>form</w:t>
-            </w:r>
-            <w:proofErr w:type="spellEnd"/>
-            <w:r>
-              <w:t xml:space="preserve"> </w:t>
-            </w:r>
-          </w:p>
-          <w:p>
-            <w:pPr>
-              <w:ind w:left="708"/>
-            </w:pPr>
-            <w:r>
-              <w:t xml:space="preserve">                                                         </w:t>
-            </w:r>
-            <w:r>
-              <w:t>modificabile.</w:t>
-            </w:r>
-          </w:p>
-          <w:p>
-            <w:r>
-              <w:t>4. L’</w:t>
-            </w:r>
-            <w:proofErr w:type="spellStart"/>
-            <w:r>
-              <w:t>UtenteRegistrato</w:t>
-            </w:r>
-            <w:proofErr w:type="spellEnd"/>
-            <w:r>
-              <w:t xml:space="preserve"> scrive nel</w:t>
-            </w:r>
-          </w:p>
-          <w:p>
-            <w:r>
-              <w:t xml:space="preserve"> </w:t>
-            </w:r>
-            <w:proofErr w:type="spellStart"/>
-            <w:r>
-              <w:t>form</w:t>
-            </w:r>
-            <w:proofErr w:type="spellEnd"/>
-            <w:r>
-              <w:t xml:space="preserve"> la ragione della segnalazione</w:t>
-            </w:r>
-          </w:p>
-          <w:p>
-            <w:r>
-              <w:t xml:space="preserve"> e invia i dati al sistema.</w:t>
-            </w:r>
-          </w:p>
-          <w:p>
-            <w:pPr>
-              <w:ind w:left="708"/>
-            </w:pPr>
-            <w:r>
-              <w:t xml:space="preserve">                                                     </w:t>
-            </w:r>
-            <w:r>
-              <w:t>5.Il sistema accoglie la richiesta</w:t>
-            </w:r>
-          </w:p>
-          <w:p>
-            <w:pPr>
-              <w:ind w:left="708"/>
-            </w:pPr>
-            <w:r>
-              <w:t xml:space="preserve"> </w:t>
-            </w:r>
-            <w:r>
-              <w:t xml:space="preserve">                                                       </w:t>
-            </w:r>
-            <w:r>
-              <w:t>e accede al caso d’uso:</w:t>
-            </w:r>
-          </w:p>
-          <w:p>
-            <w:pPr>
-              <w:ind w:left="708"/>
-            </w:pPr>
-            <w:r>
-              <w:t xml:space="preserve"> </w:t>
-            </w:r>
-            <w:r>
-              <w:t xml:space="preserve">                                                       </w:t>
-            </w:r>
-            <w:r>
-              <w:t>UCCONTROLLO</w:t>
-            </w:r>
-            <w:r>
-              <w:t>EV</w:t>
-            </w:r>
-          </w:p>
-          <w:p>
-            <w:pPr>
-              <w:ind w:left="708"/>
-            </w:pPr>
-          </w:p>
-        </w:tc>
-      </w:tr>
-      <w:tr>
-        <w:tc>
-          <w:tcPr>
-            <w:tcW w:w="2405" w:type="dxa"/>
-          </w:tcPr>
-          <w:p>
-            <w:r>
-              <w:t>Condizioni di entrata</w:t>
-            </w:r>
-          </w:p>
-        </w:tc>
-        <w:tc>
-          <w:tcPr>
-            <w:tcW w:w="7223" w:type="dxa"/>
-          </w:tcPr>
-          <w:p>
-            <w:r>
-              <w:t>L’</w:t>
-            </w:r>
-            <w:proofErr w:type="spellStart"/>
-            <w:r>
-              <w:t>UtenteRegistrato</w:t>
-            </w:r>
-            <w:proofErr w:type="spellEnd"/>
-            <w:r>
-              <w:t xml:space="preserve"> deve aver svolto il caso d’uso: UCLOGIN</w:t>
+            <w:r>
+              <w:t xml:space="preserve"> deve aver svolto il caso d’uso: UCSEGNALAZIONEEV</w:t>
             </w:r>
           </w:p>
         </w:tc>
@@ -6384,7 +6318,11 @@
           <w:tcPr>
             <w:tcW w:w="7223" w:type="dxa"/>
           </w:tcPr>
-          <w:p/>
+          <w:p>
+            <w:r>
+              <w:t>Al 2. L’operatore non segnala l’utente incriminato e notifica la scelta di mancata segnalazione all’utente segnalatore.</w:t>
+            </w:r>
+          </w:p>
         </w:tc>
       </w:tr>
       <w:tr>
@@ -6404,15 +6342,7 @@
           </w:tcPr>
           <w:p>
             <w:r>
-              <w:t>L’</w:t>
-            </w:r>
-            <w:proofErr w:type="spellStart"/>
-            <w:r>
-              <w:t>UtenteRegistrato</w:t>
-            </w:r>
-            <w:proofErr w:type="spellEnd"/>
-            <w:r>
-              <w:t xml:space="preserve"> continua la sua navigazione.</w:t>
+              <w:t>L’utente incriminato non può accedere alla piattaforma.</w:t>
             </w:r>
           </w:p>
         </w:tc>
@@ -6434,15 +6364,12 @@
           </w:tcPr>
           <w:p>
             <w:r>
-              <w:t>Il sistema garantisce l’accoglienza di segnalazione entro 20 minuti.</w:t>
+              <w:t>Il sistema fornisce la segnalazione entro 20 minuti.</w:t>
             </w:r>
           </w:p>
         </w:tc>
       </w:tr>
     </w:tbl>
-    <w:p/>
-    <w:p/>
-    <w:p/>
     <w:p/>
     <w:p/>
     <w:p/>
@@ -6463,30 +6390,35 @@
             <w:tcW w:w="2405" w:type="dxa"/>
           </w:tcPr>
           <w:p>
-            <w:r>
-              <w:rPr>
-                <w:lang w:val="en-US"/>
+            <w:pPr>
+              <w:rPr>
+                <w:lang w:val="en-GB"/>
+              </w:rPr>
+            </w:pPr>
+            <w:r>
+              <w:rPr>
+                <w:lang w:val="en-GB"/>
               </w:rPr>
               <w:t xml:space="preserve">Nome </w:t>
             </w:r>
             <w:proofErr w:type="spellStart"/>
             <w:r>
               <w:rPr>
-                <w:lang w:val="en-US"/>
+                <w:lang w:val="en-GB"/>
               </w:rPr>
               <w:t>caso</w:t>
             </w:r>
             <w:proofErr w:type="spellEnd"/>
             <w:r>
               <w:rPr>
-                <w:lang w:val="en-US"/>
+                <w:lang w:val="en-GB"/>
               </w:rPr>
               <w:t xml:space="preserve"> </w:t>
             </w:r>
             <w:proofErr w:type="spellStart"/>
             <w:r>
               <w:rPr>
-                <w:lang w:val="en-US"/>
+                <w:lang w:val="en-GB"/>
               </w:rPr>
               <w:t>d’uso</w:t>
             </w:r>
@@ -6498,26 +6430,50 @@
             <w:tcW w:w="7223" w:type="dxa"/>
           </w:tcPr>
           <w:p>
-            <w:r>
-              <w:t>Controllo Evento</w:t>
-            </w:r>
-          </w:p>
-        </w:tc>
-      </w:tr>
-      <w:tr>
-        <w:tc>
-          <w:tcPr>
-            <w:tcW w:w="2405" w:type="dxa"/>
-          </w:tcPr>
-          <w:p>
-            <w:pPr>
-              <w:rPr>
-                <w:lang w:val="en-US"/>
-              </w:rPr>
-            </w:pPr>
-            <w:r>
-              <w:rPr>
-                <w:lang w:val="en-US"/>
+            <w:pPr>
+              <w:rPr>
+                <w:lang w:val="en-GB"/>
+              </w:rPr>
+            </w:pPr>
+            <w:proofErr w:type="spellStart"/>
+            <w:r>
+              <w:rPr>
+                <w:lang w:val="en-GB"/>
+              </w:rPr>
+              <w:t>Registrazione</w:t>
+            </w:r>
+            <w:proofErr w:type="spellEnd"/>
+            <w:r>
+              <w:rPr>
+                <w:lang w:val="en-GB"/>
+              </w:rPr>
+              <w:t xml:space="preserve"> </w:t>
+            </w:r>
+            <w:proofErr w:type="spellStart"/>
+            <w:r>
+              <w:rPr>
+                <w:lang w:val="en-GB"/>
+              </w:rPr>
+              <w:t>Utente</w:t>
+            </w:r>
+            <w:proofErr w:type="spellEnd"/>
+          </w:p>
+        </w:tc>
+      </w:tr>
+      <w:tr>
+        <w:tc>
+          <w:tcPr>
+            <w:tcW w:w="2405" w:type="dxa"/>
+          </w:tcPr>
+          <w:p>
+            <w:pPr>
+              <w:rPr>
+                <w:lang w:val="en-GB"/>
+              </w:rPr>
+            </w:pPr>
+            <w:r>
+              <w:rPr>
+                <w:lang w:val="en-GB"/>
               </w:rPr>
               <w:t>ID</w:t>
             </w:r>
@@ -6528,22 +6484,53 @@
             <w:tcW w:w="7223" w:type="dxa"/>
           </w:tcPr>
           <w:p>
-            <w:r>
-              <w:t>UCCONTROLLOEV</w:t>
-            </w:r>
-          </w:p>
-        </w:tc>
-      </w:tr>
-      <w:tr>
-        <w:tc>
-          <w:tcPr>
-            <w:tcW w:w="2405" w:type="dxa"/>
-          </w:tcPr>
-          <w:p>
-            <w:proofErr w:type="spellStart"/>
-            <w:r>
-              <w:rPr>
-                <w:lang w:val="en-US"/>
+            <w:pPr>
+              <w:rPr>
+                <w:lang w:val="en-GB"/>
+              </w:rPr>
+            </w:pPr>
+            <w:r>
+              <w:rPr>
+                <w:lang w:val="en-GB"/>
+              </w:rPr>
+              <w:t>UC</w:t>
+            </w:r>
+            <w:r>
+              <w:rPr>
+                <w:lang w:val="en-GB"/>
+              </w:rPr>
+              <w:t>RE</w:t>
+            </w:r>
+            <w:r>
+              <w:rPr>
+                <w:lang w:val="en-GB"/>
+              </w:rPr>
+              <w:t>GISTRAZIONE</w:t>
+            </w:r>
+            <w:r>
+              <w:rPr>
+                <w:lang w:val="en-GB"/>
+              </w:rPr>
+              <w:t>UT</w:t>
+            </w:r>
+          </w:p>
+        </w:tc>
+      </w:tr>
+      <w:tr>
+        <w:tc>
+          <w:tcPr>
+            <w:tcW w:w="2405" w:type="dxa"/>
+          </w:tcPr>
+          <w:p>
+            <w:pPr>
+              <w:rPr>
+                <w:lang w:val="en-GB"/>
+              </w:rPr>
+            </w:pPr>
+            <w:proofErr w:type="spellStart"/>
+            <w:r>
+              <w:rPr>
+                <w:lang w:val="en-GB"/>
               </w:rPr>
               <w:t>Partecipanti</w:t>
             </w:r>
@@ -6557,279 +6544,647 @@
           <w:p>
             <w:pPr>
               <w:rPr>
-                <w:lang w:val="en-US"/>
-              </w:rPr>
-            </w:pPr>
-            <w:proofErr w:type="spellStart"/>
-            <w:r>
-              <w:rPr>
-                <w:lang w:val="en-US"/>
-              </w:rPr>
-              <w:t>Operatore</w:t>
-            </w:r>
-            <w:proofErr w:type="spellEnd"/>
+                <w:lang w:val="en-GB"/>
+              </w:rPr>
+            </w:pPr>
+            <w:proofErr w:type="spellStart"/>
+            <w:r>
+              <w:rPr>
+                <w:lang w:val="en-GB"/>
+              </w:rPr>
+              <w:t>UtenteNonRegistrato</w:t>
+            </w:r>
+            <w:proofErr w:type="spellEnd"/>
+          </w:p>
+        </w:tc>
+      </w:tr>
+      <w:tr>
+        <w:tc>
+          <w:tcPr>
+            <w:tcW w:w="2405" w:type="dxa"/>
+          </w:tcPr>
+          <w:p>
+            <w:pPr>
+              <w:rPr>
+                <w:lang w:val="en-GB"/>
+              </w:rPr>
+            </w:pPr>
+            <w:proofErr w:type="spellStart"/>
+            <w:r>
+              <w:rPr>
+                <w:lang w:val="en-GB"/>
+              </w:rPr>
+              <w:t>Flusso</w:t>
+            </w:r>
+            <w:proofErr w:type="spellEnd"/>
+            <w:r>
+              <w:rPr>
+                <w:lang w:val="en-GB"/>
+              </w:rPr>
+              <w:t xml:space="preserve"> di </w:t>
+            </w:r>
+            <w:proofErr w:type="spellStart"/>
+            <w:r>
+              <w:rPr>
+                <w:lang w:val="en-GB"/>
+              </w:rPr>
+              <w:t>eventi</w:t>
+            </w:r>
+            <w:proofErr w:type="spellEnd"/>
+          </w:p>
+        </w:tc>
+        <w:tc>
+          <w:tcPr>
+            <w:tcW w:w="7223" w:type="dxa"/>
+          </w:tcPr>
+          <w:p>
+            <w:r>
+              <w:t>UTENTE                                                       SISTEMA</w:t>
+            </w:r>
+          </w:p>
+          <w:p/>
+          <w:p>
+            <w:r>
+              <w:t>1</w:t>
+            </w:r>
+            <w:r>
+              <w:t>.</w:t>
+            </w:r>
+            <w:r>
+              <w:t xml:space="preserve"> </w:t>
+            </w:r>
+            <w:proofErr w:type="spellStart"/>
+            <w:r>
+              <w:t>UtenteNonRegistrato</w:t>
+            </w:r>
+            <w:proofErr w:type="spellEnd"/>
+            <w:r>
+              <w:t xml:space="preserve"> </w:t>
+            </w:r>
+          </w:p>
+          <w:p>
+            <w:r>
+              <w:t>attiva la funzione di</w:t>
+            </w:r>
+            <w:r>
+              <w:t xml:space="preserve"> registrazione</w:t>
+            </w:r>
+          </w:p>
+          <w:p>
+            <w:r>
+              <w:t xml:space="preserve"> alla piattaforma</w:t>
+            </w:r>
+          </w:p>
+          <w:p>
+            <w:pPr>
+              <w:ind w:left="708" w:firstLine="3"/>
+            </w:pPr>
+            <w:r>
+              <w:t xml:space="preserve">                                                       </w:t>
+            </w:r>
+            <w:r>
+              <w:t>2. Viene presentata la pagina</w:t>
+            </w:r>
+          </w:p>
+          <w:p>
+            <w:pPr>
+              <w:ind w:left="708" w:firstLine="3"/>
+            </w:pPr>
+            <w:r>
+              <w:t xml:space="preserve"> </w:t>
+            </w:r>
+            <w:r>
+              <w:t xml:space="preserve">                                                          </w:t>
+            </w:r>
+            <w:r>
+              <w:t>di registrazione all’interno del</w:t>
+            </w:r>
+          </w:p>
+          <w:p>
+            <w:pPr>
+              <w:ind w:left="708" w:firstLine="3"/>
+            </w:pPr>
+            <w:r>
+              <w:t xml:space="preserve">                                                          </w:t>
+            </w:r>
+            <w:r>
+              <w:t xml:space="preserve"> browser web di </w:t>
+            </w:r>
+            <w:proofErr w:type="spellStart"/>
+            <w:r>
+              <w:t>UtenteNonRegistrato</w:t>
+            </w:r>
+            <w:proofErr w:type="spellEnd"/>
+          </w:p>
+          <w:p>
+            <w:pPr>
+              <w:ind w:left="708" w:firstLine="3"/>
+            </w:pPr>
+          </w:p>
+          <w:p>
+            <w:pPr>
+              <w:ind w:left="3" w:firstLine="6"/>
+            </w:pPr>
+            <w:r>
+              <w:t xml:space="preserve">                                                                     </w:t>
+            </w:r>
+            <w:r>
+              <w:t xml:space="preserve">3. </w:t>
+            </w:r>
+            <w:proofErr w:type="spellStart"/>
+            <w:r>
+              <w:t>UtenteNonRegistrato</w:t>
+            </w:r>
+            <w:proofErr w:type="spellEnd"/>
+            <w:r>
+              <w:t xml:space="preserve"> inserisce</w:t>
+            </w:r>
+          </w:p>
+          <w:p>
+            <w:pPr>
+              <w:ind w:left="3" w:firstLine="6"/>
+            </w:pPr>
+            <w:r>
+              <w:t xml:space="preserve"> </w:t>
+            </w:r>
+            <w:r>
+              <w:t xml:space="preserve">                                                                         </w:t>
+            </w:r>
+            <w:r>
+              <w:t>le proprie informazioni anagrafiche,</w:t>
+            </w:r>
+          </w:p>
+          <w:p>
+            <w:pPr>
+              <w:ind w:left="3" w:firstLine="6"/>
+            </w:pPr>
+            <w:r>
+              <w:t xml:space="preserve"> </w:t>
+            </w:r>
+            <w:r>
+              <w:t xml:space="preserve">                                                                         </w:t>
+            </w:r>
+            <w:r>
+              <w:t>la mail che vuole utilizzare</w:t>
+            </w:r>
+          </w:p>
+          <w:p>
+            <w:pPr>
+              <w:ind w:left="3" w:firstLine="6"/>
+            </w:pPr>
+            <w:r>
+              <w:t xml:space="preserve"> </w:t>
+            </w:r>
+            <w:r>
+              <w:t xml:space="preserve">                                                                         </w:t>
+            </w:r>
+            <w:r>
+              <w:t>e la password</w:t>
+            </w:r>
+            <w:r>
+              <w:t xml:space="preserve"> </w:t>
+            </w:r>
+            <w:r>
+              <w:t xml:space="preserve">da utilizzare </w:t>
+            </w:r>
+          </w:p>
+          <w:p>
+            <w:pPr>
+              <w:ind w:left="3" w:firstLine="6"/>
+            </w:pPr>
+            <w:r>
+              <w:t xml:space="preserve">                                                                          </w:t>
+            </w:r>
+            <w:r>
+              <w:t>per accedere al sistema</w:t>
+            </w:r>
+            <w:r>
+              <w:t>.</w:t>
+            </w:r>
+          </w:p>
+          <w:p>
+            <w:pPr>
+              <w:ind w:left="3" w:firstLine="6"/>
+            </w:pPr>
+          </w:p>
+          <w:p>
+            <w:pPr>
+              <w:ind w:left="3" w:firstLine="6"/>
+            </w:pPr>
+            <w:r>
+              <w:t xml:space="preserve">4. </w:t>
+            </w:r>
+            <w:proofErr w:type="spellStart"/>
+            <w:r>
+              <w:t>UtenteNonRegistrato</w:t>
+            </w:r>
+            <w:proofErr w:type="spellEnd"/>
+            <w:r>
+              <w:t xml:space="preserve"> esplicita la </w:t>
+            </w:r>
+          </w:p>
+          <w:p>
+            <w:pPr>
+              <w:ind w:left="3" w:firstLine="6"/>
+            </w:pPr>
+            <w:r>
+              <w:t xml:space="preserve">sua intenzione di creare un profilo </w:t>
+            </w:r>
+          </w:p>
+          <w:p>
+            <w:pPr>
+              <w:ind w:left="3" w:firstLine="6"/>
+            </w:pPr>
+            <w:r>
+              <w:t xml:space="preserve">utente all’interno del </w:t>
+            </w:r>
+            <w:proofErr w:type="spellStart"/>
+            <w:r>
+              <w:t>form</w:t>
+            </w:r>
+            <w:proofErr w:type="spellEnd"/>
+            <w:r>
+              <w:t>.</w:t>
+            </w:r>
+          </w:p>
+          <w:p>
+            <w:pPr>
+              <w:ind w:left="3" w:firstLine="6"/>
+            </w:pPr>
+          </w:p>
+          <w:p>
+            <w:pPr>
+              <w:ind w:left="708" w:firstLine="3"/>
+            </w:pPr>
+            <w:r>
+              <w:t xml:space="preserve">                                                   </w:t>
+            </w:r>
+            <w:r>
+              <w:t xml:space="preserve">5. Il sistema notifica </w:t>
+            </w:r>
+            <w:proofErr w:type="spellStart"/>
+            <w:r>
+              <w:t>UtenteNonRegistrato</w:t>
+            </w:r>
+            <w:proofErr w:type="spellEnd"/>
+          </w:p>
+          <w:p>
+            <w:pPr>
+              <w:ind w:left="708" w:firstLine="3"/>
+            </w:pPr>
+            <w:r>
+              <w:t xml:space="preserve"> </w:t>
+            </w:r>
+            <w:r>
+              <w:t xml:space="preserve">                                                      </w:t>
+            </w:r>
+            <w:r>
+              <w:t>della creazione dell’account e invia una</w:t>
+            </w:r>
+          </w:p>
+          <w:p>
+            <w:pPr>
+              <w:ind w:left="708" w:firstLine="3"/>
+            </w:pPr>
+            <w:r>
+              <w:t xml:space="preserve">                                                      </w:t>
+            </w:r>
+            <w:r>
+              <w:t xml:space="preserve"> mail all’indirizzo inserito da </w:t>
+            </w:r>
+          </w:p>
+          <w:p>
+            <w:pPr>
+              <w:ind w:left="708" w:firstLine="3"/>
+            </w:pPr>
+            <w:r>
+              <w:t xml:space="preserve">                                                       </w:t>
+            </w:r>
+            <w:proofErr w:type="spellStart"/>
+            <w:r>
+              <w:t>UtenteNonRegistrato</w:t>
+            </w:r>
+            <w:proofErr w:type="spellEnd"/>
+            <w:r>
+              <w:t xml:space="preserve"> al passo 3, </w:t>
+            </w:r>
+          </w:p>
+          <w:p>
+            <w:pPr>
+              <w:ind w:left="708" w:firstLine="3"/>
+            </w:pPr>
+            <w:r>
+              <w:t xml:space="preserve">                                                       </w:t>
+            </w:r>
+            <w:r>
+              <w:t>contente un link di verifica e resta in</w:t>
+            </w:r>
+          </w:p>
+          <w:p>
+            <w:pPr>
+              <w:ind w:left="708" w:firstLine="3"/>
+            </w:pPr>
+            <w:r>
+              <w:t xml:space="preserve"> </w:t>
+            </w:r>
+            <w:r>
+              <w:t xml:space="preserve">                                                      </w:t>
+            </w:r>
+            <w:r>
+              <w:t xml:space="preserve">attesa che l’utente visiti tale link per </w:t>
+            </w:r>
+          </w:p>
+          <w:p>
+            <w:pPr>
+              <w:ind w:left="708" w:firstLine="3"/>
+            </w:pPr>
+            <w:r>
+              <w:t xml:space="preserve">                                                       </w:t>
+            </w:r>
+            <w:r>
+              <w:t>attivare l’account</w:t>
+            </w:r>
+          </w:p>
+          <w:p>
+            <w:pPr>
+              <w:ind w:firstLine="6"/>
+            </w:pPr>
+            <w:r>
+              <w:t xml:space="preserve">6. </w:t>
+            </w:r>
+            <w:proofErr w:type="spellStart"/>
+            <w:r>
+              <w:t>UtenteNonRegistrato</w:t>
+            </w:r>
+            <w:proofErr w:type="spellEnd"/>
+            <w:r>
+              <w:t xml:space="preserve"> conferma</w:t>
+            </w:r>
+          </w:p>
+          <w:p>
+            <w:pPr>
+              <w:ind w:firstLine="6"/>
+            </w:pPr>
+            <w:r>
+              <w:t xml:space="preserve"> l’account</w:t>
+            </w:r>
+            <w:r>
+              <w:t>.</w:t>
+            </w:r>
+            <w:r>
+              <w:t xml:space="preserve"> </w:t>
+            </w:r>
+          </w:p>
+          <w:p>
+            <w:pPr>
+              <w:ind w:left="708"/>
+            </w:pPr>
+            <w:r>
+              <w:t xml:space="preserve">                                                    </w:t>
+            </w:r>
+            <w:r>
+              <w:t>7. Il sistema</w:t>
+            </w:r>
+            <w:r>
+              <w:t xml:space="preserve"> abilita l’account</w:t>
+            </w:r>
+            <w:r>
+              <w:t>.</w:t>
+            </w:r>
+          </w:p>
+          <w:p>
+            <w:pPr>
+              <w:ind w:left="708"/>
+            </w:pPr>
           </w:p>
         </w:tc>
       </w:tr>
       <w:tr>
         <w:trPr>
-          <w:trHeight w:val="3183"/>
+          <w:trHeight w:val="162"/>
         </w:trPr>
         <w:tc>
           <w:tcPr>
             <w:tcW w:w="2405" w:type="dxa"/>
           </w:tcPr>
           <w:p>
-            <w:proofErr w:type="spellStart"/>
-            <w:r>
-              <w:rPr>
-                <w:lang w:val="en-US"/>
-              </w:rPr>
-              <w:t>Fl</w:t>
-            </w:r>
-            <w:r>
-              <w:rPr>
-                <w:lang w:val="en-US"/>
-              </w:rPr>
-              <w:t>usso</w:t>
-            </w:r>
-            <w:proofErr w:type="spellEnd"/>
-            <w:r>
-              <w:rPr>
-                <w:lang w:val="en-US"/>
+            <w:pPr>
+              <w:rPr>
+                <w:lang w:val="en-GB"/>
+              </w:rPr>
+            </w:pPr>
+            <w:proofErr w:type="spellStart"/>
+            <w:r>
+              <w:rPr>
+                <w:lang w:val="en-GB"/>
+              </w:rPr>
+              <w:t>Condizione</w:t>
+            </w:r>
+            <w:proofErr w:type="spellEnd"/>
+            <w:r>
+              <w:rPr>
+                <w:lang w:val="en-GB"/>
               </w:rPr>
               <w:t xml:space="preserve"> di </w:t>
             </w:r>
             <w:proofErr w:type="spellStart"/>
             <w:r>
               <w:rPr>
-                <w:lang w:val="en-US"/>
-              </w:rPr>
-              <w:t>eventi</w:t>
-            </w:r>
-            <w:proofErr w:type="spellEnd"/>
-            <w:r>
-              <w:rPr>
-                <w:lang w:val="en-US"/>
-              </w:rPr>
-              <w:t>:</w:t>
-            </w:r>
-          </w:p>
-        </w:tc>
-        <w:tc>
-          <w:tcPr>
-            <w:tcW w:w="7223" w:type="dxa"/>
-          </w:tcPr>
-          <w:p>
-            <w:r>
-              <w:t>UTENTE                                                       SISTEMA</w:t>
-            </w:r>
-          </w:p>
+                <w:lang w:val="en-GB"/>
+              </w:rPr>
+              <w:t>entrata</w:t>
+            </w:r>
+            <w:proofErr w:type="spellEnd"/>
+          </w:p>
+        </w:tc>
+        <w:tc>
+          <w:tcPr>
+            <w:tcW w:w="7223" w:type="dxa"/>
+          </w:tcPr>
           <w:p/>
-          <w:p>
-            <w:r>
-              <w:t>1.L’Operatore accoglie la</w:t>
-            </w:r>
-          </w:p>
-          <w:p>
-            <w:r>
-              <w:t xml:space="preserve"> richiesta dell’utente segnalatore</w:t>
-            </w:r>
-          </w:p>
-          <w:p>
-            <w:r>
-              <w:t xml:space="preserve"> mediante segnalazione del sistema</w:t>
-            </w:r>
-          </w:p>
-          <w:p>
-            <w:r>
-              <w:t xml:space="preserve"> legge la ragione della segnalazione </w:t>
-            </w:r>
-          </w:p>
-          <w:p>
-            <w:r>
-              <w:t xml:space="preserve">ed entra nella pagina evento </w:t>
-            </w:r>
-          </w:p>
-          <w:p>
-            <w:r>
-              <w:t>segnalata.</w:t>
-            </w:r>
-          </w:p>
-          <w:p/>
-          <w:p>
-            <w:r>
-              <w:t xml:space="preserve">2.L’Operatore giudica l’evento </w:t>
-            </w:r>
-          </w:p>
-          <w:p>
-            <w:r>
-              <w:t xml:space="preserve">secondo i criteri standard e attiva </w:t>
-            </w:r>
-          </w:p>
-          <w:p>
-            <w:r>
-              <w:t xml:space="preserve">la funzione “Segnala </w:t>
-            </w:r>
-            <w:r>
-              <w:t>Evento</w:t>
-            </w:r>
-            <w:r>
-              <w:t>”.</w:t>
-            </w:r>
-          </w:p>
-          <w:p/>
-          <w:p>
-            <w:pPr>
-              <w:ind w:left="708"/>
-            </w:pPr>
-            <w:r>
-              <w:t xml:space="preserve">                                                         </w:t>
-            </w:r>
-            <w:r>
-              <w:t>3.Il sistema accoglie la richiesta</w:t>
-            </w:r>
-          </w:p>
-          <w:p>
-            <w:pPr>
-              <w:ind w:left="708"/>
-            </w:pPr>
+        </w:tc>
+      </w:tr>
+      <w:tr>
+        <w:tc>
+          <w:tcPr>
+            <w:tcW w:w="2405" w:type="dxa"/>
+          </w:tcPr>
+          <w:p>
+            <w:pPr>
+              <w:rPr>
+                <w:lang w:val="en-GB"/>
+              </w:rPr>
+            </w:pPr>
+            <w:proofErr w:type="spellStart"/>
+            <w:r>
+              <w:rPr>
+                <w:lang w:val="en-GB"/>
+              </w:rPr>
+              <w:t>Eccezioni</w:t>
+            </w:r>
+            <w:proofErr w:type="spellEnd"/>
+          </w:p>
+        </w:tc>
+        <w:tc>
+          <w:tcPr>
+            <w:tcW w:w="7223" w:type="dxa"/>
+          </w:tcPr>
+          <w:p>
+            <w:r>
+              <w:t xml:space="preserve">Al 6. </w:t>
+            </w:r>
+            <w:proofErr w:type="spellStart"/>
+            <w:r>
+              <w:t>UtenteNonRegistrato</w:t>
+            </w:r>
+            <w:proofErr w:type="spellEnd"/>
             <w:r>
               <w:t xml:space="preserve"> </w:t>
             </w:r>
             <w:r>
-              <w:t xml:space="preserve">                                                           </w:t>
-            </w:r>
-            <w:r>
-              <w:t>e notifica la segnalazione all’utente</w:t>
-            </w:r>
-          </w:p>
-          <w:p>
-            <w:pPr>
-              <w:ind w:left="708"/>
-            </w:pPr>
-            <w:r>
-              <w:t xml:space="preserve">                                                           </w:t>
-            </w:r>
-            <w:r>
-              <w:t xml:space="preserve"> incriminato e lo blocca sulla</w:t>
-            </w:r>
-          </w:p>
-          <w:p>
-            <w:pPr>
-              <w:ind w:left="708"/>
-            </w:pPr>
-            <w:r>
-              <w:t xml:space="preserve">                                                           </w:t>
-            </w:r>
-            <w:r>
-              <w:t xml:space="preserve"> piattaforma.</w:t>
-            </w:r>
-          </w:p>
-          <w:p>
-            <w:pPr>
-              <w:ind w:left="708"/>
-            </w:pPr>
-          </w:p>
-        </w:tc>
-      </w:tr>
-      <w:tr>
-        <w:tc>
-          <w:tcPr>
-            <w:tcW w:w="2405" w:type="dxa"/>
-          </w:tcPr>
-          <w:p>
-            <w:r>
-              <w:t>Condizioni di entrata</w:t>
-            </w:r>
-          </w:p>
-        </w:tc>
-        <w:tc>
-          <w:tcPr>
-            <w:tcW w:w="7223" w:type="dxa"/>
-          </w:tcPr>
-          <w:p>
-            <w:r>
-              <w:t>L’</w:t>
-            </w:r>
-            <w:proofErr w:type="spellStart"/>
-            <w:r>
-              <w:t>UtenteRegistrato</w:t>
-            </w:r>
-            <w:proofErr w:type="spellEnd"/>
-            <w:r>
-              <w:t xml:space="preserve"> deve aver svolto il caso d’uso: UCSEGNALAZIONEEV</w:t>
-            </w:r>
-          </w:p>
-        </w:tc>
-      </w:tr>
-      <w:tr>
-        <w:tc>
-          <w:tcPr>
-            <w:tcW w:w="2405" w:type="dxa"/>
-          </w:tcPr>
-          <w:p>
-            <w:r>
-              <w:t>Eccezioni</w:t>
-            </w:r>
-          </w:p>
-        </w:tc>
-        <w:tc>
-          <w:tcPr>
-            <w:tcW w:w="7223" w:type="dxa"/>
-          </w:tcPr>
-          <w:p>
-            <w:r>
-              <w:t>Al 2. L’operatore non segnala l’utente incriminato e notifica la scelta di mancata segnalazione all’utente segnalatore.</w:t>
-            </w:r>
-          </w:p>
-        </w:tc>
-      </w:tr>
-      <w:tr>
-        <w:tc>
-          <w:tcPr>
-            <w:tcW w:w="2405" w:type="dxa"/>
-          </w:tcPr>
-          <w:p>
-            <w:r>
-              <w:t>Condizioni di uscita</w:t>
-            </w:r>
-          </w:p>
-        </w:tc>
-        <w:tc>
-          <w:tcPr>
-            <w:tcW w:w="7223" w:type="dxa"/>
-          </w:tcPr>
-          <w:p>
-            <w:r>
-              <w:t>L’utente incriminato non può accedere alla piattaforma.</w:t>
-            </w:r>
-          </w:p>
-        </w:tc>
-      </w:tr>
-      <w:tr>
-        <w:tc>
-          <w:tcPr>
-            <w:tcW w:w="2405" w:type="dxa"/>
-          </w:tcPr>
-          <w:p>
-            <w:r>
-              <w:t>Requisiti di funzionalità</w:t>
-            </w:r>
-          </w:p>
-        </w:tc>
-        <w:tc>
-          <w:tcPr>
-            <w:tcW w:w="7223" w:type="dxa"/>
-          </w:tcPr>
-          <w:p>
-            <w:r>
-              <w:t>Il sistema fornisce la segnalazione entro 20 minuti.</w:t>
+              <w:t>non</w:t>
+            </w:r>
+            <w:r>
+              <w:t xml:space="preserve"> convalida la sua e</w:t>
+            </w:r>
+            <w:r>
+              <w:t>-</w:t>
+            </w:r>
+            <w:r>
+              <w:t xml:space="preserve">mail e il sistema non crea un nuovo account per </w:t>
+            </w:r>
+            <w:proofErr w:type="spellStart"/>
+            <w:r>
+              <w:t>UtenteNonRegistrato</w:t>
+            </w:r>
+            <w:proofErr w:type="spellEnd"/>
+          </w:p>
+        </w:tc>
+      </w:tr>
+      <w:tr>
+        <w:tc>
+          <w:tcPr>
+            <w:tcW w:w="2405" w:type="dxa"/>
+          </w:tcPr>
+          <w:p>
+            <w:pPr>
+              <w:rPr>
+                <w:lang w:val="en-GB"/>
+              </w:rPr>
+            </w:pPr>
+            <w:proofErr w:type="spellStart"/>
+            <w:r>
+              <w:rPr>
+                <w:lang w:val="en-GB"/>
+              </w:rPr>
+              <w:t>Condizioni</w:t>
+            </w:r>
+            <w:proofErr w:type="spellEnd"/>
+            <w:r>
+              <w:rPr>
+                <w:lang w:val="en-GB"/>
+              </w:rPr>
+              <w:t xml:space="preserve"> di </w:t>
+            </w:r>
+            <w:proofErr w:type="spellStart"/>
+            <w:r>
+              <w:rPr>
+                <w:lang w:val="en-GB"/>
+              </w:rPr>
+              <w:t>uscita</w:t>
+            </w:r>
+            <w:proofErr w:type="spellEnd"/>
+          </w:p>
+        </w:tc>
+        <w:tc>
+          <w:tcPr>
+            <w:tcW w:w="7223" w:type="dxa"/>
+          </w:tcPr>
+          <w:p>
+            <w:r>
+              <w:t>L’Utente ha un profilo personale sulla piattaforma.</w:t>
+            </w:r>
+          </w:p>
+        </w:tc>
+      </w:tr>
+      <w:tr>
+        <w:tc>
+          <w:tcPr>
+            <w:tcW w:w="2405" w:type="dxa"/>
+          </w:tcPr>
+          <w:p>
+            <w:pPr>
+              <w:rPr>
+                <w:lang w:val="en-GB"/>
+              </w:rPr>
+            </w:pPr>
+            <w:proofErr w:type="spellStart"/>
+            <w:r>
+              <w:rPr>
+                <w:lang w:val="en-GB"/>
+              </w:rPr>
+              <w:t>Requisiti</w:t>
+            </w:r>
+            <w:proofErr w:type="spellEnd"/>
+            <w:r>
+              <w:rPr>
+                <w:lang w:val="en-GB"/>
+              </w:rPr>
+              <w:t xml:space="preserve"> di </w:t>
+            </w:r>
+            <w:proofErr w:type="spellStart"/>
+            <w:r>
+              <w:rPr>
+                <w:lang w:val="en-GB"/>
+              </w:rPr>
+              <w:t>funzionalità</w:t>
+            </w:r>
+            <w:proofErr w:type="spellEnd"/>
+          </w:p>
+        </w:tc>
+        <w:tc>
+          <w:tcPr>
+            <w:tcW w:w="7223" w:type="dxa"/>
+          </w:tcPr>
+          <w:p>
+            <w:r>
+              <w:t>L’Utente ha la sua p</w:t>
+            </w:r>
+            <w:r>
+              <w:t>agina personale entro 5 minuti.</w:t>
             </w:r>
           </w:p>
         </w:tc>
       </w:tr>
     </w:tbl>
+    <w:p/>
+    <w:p/>
+    <w:p/>
+    <w:p/>
+    <w:p/>
+    <w:p/>
+    <w:p/>
+    <w:p/>
+    <w:p/>
+    <w:p/>
+    <w:p/>
+    <w:p/>
+    <w:p/>
+    <w:p/>
+    <w:p/>
+    <w:p/>
+    <w:p/>
+    <w:p/>
+    <w:p/>
+    <w:p/>
+    <w:p/>
+    <w:p/>
+    <w:p/>
+    <w:p/>
+    <w:p/>
+    <w:p/>
+    <w:p/>
+    <w:p/>
     <w:p/>
     <w:p/>
     <w:p/>
@@ -6917,823 +7272,6 @@
               <w:t>Utente</w:t>
             </w:r>
             <w:proofErr w:type="spellEnd"/>
-          </w:p>
-        </w:tc>
-      </w:tr>
-      <w:tr>
-        <w:tc>
-          <w:tcPr>
-            <w:tcW w:w="2405" w:type="dxa"/>
-          </w:tcPr>
-          <w:p>
-            <w:pPr>
-              <w:rPr>
-                <w:lang w:val="en-GB"/>
-              </w:rPr>
-            </w:pPr>
-            <w:r>
-              <w:rPr>
-                <w:lang w:val="en-GB"/>
-              </w:rPr>
-              <w:t>ID</w:t>
-            </w:r>
-          </w:p>
-        </w:tc>
-        <w:tc>
-          <w:tcPr>
-            <w:tcW w:w="7223" w:type="dxa"/>
-          </w:tcPr>
-          <w:p>
-            <w:pPr>
-              <w:rPr>
-                <w:lang w:val="en-GB"/>
-              </w:rPr>
-            </w:pPr>
-            <w:r>
-              <w:rPr>
-                <w:lang w:val="en-GB"/>
-              </w:rPr>
-              <w:t>UC</w:t>
-            </w:r>
-            <w:r>
-              <w:rPr>
-                <w:lang w:val="en-GB"/>
-              </w:rPr>
-              <w:t>RE</w:t>
-            </w:r>
-            <w:r>
-              <w:rPr>
-                <w:lang w:val="en-GB"/>
-              </w:rPr>
-              <w:t>GISTRAZIONE</w:t>
-            </w:r>
-            <w:r>
-              <w:rPr>
-                <w:lang w:val="en-GB"/>
-              </w:rPr>
-              <w:t>UT</w:t>
-            </w:r>
-          </w:p>
-        </w:tc>
-      </w:tr>
-      <w:tr>
-        <w:tc>
-          <w:tcPr>
-            <w:tcW w:w="2405" w:type="dxa"/>
-          </w:tcPr>
-          <w:p>
-            <w:pPr>
-              <w:rPr>
-                <w:lang w:val="en-GB"/>
-              </w:rPr>
-            </w:pPr>
-            <w:proofErr w:type="spellStart"/>
-            <w:r>
-              <w:rPr>
-                <w:lang w:val="en-GB"/>
-              </w:rPr>
-              <w:t>Partecipanti</w:t>
-            </w:r>
-            <w:proofErr w:type="spellEnd"/>
-          </w:p>
-        </w:tc>
-        <w:tc>
-          <w:tcPr>
-            <w:tcW w:w="7223" w:type="dxa"/>
-          </w:tcPr>
-          <w:p>
-            <w:pPr>
-              <w:rPr>
-                <w:lang w:val="en-GB"/>
-              </w:rPr>
-            </w:pPr>
-            <w:proofErr w:type="spellStart"/>
-            <w:r>
-              <w:rPr>
-                <w:lang w:val="en-GB"/>
-              </w:rPr>
-              <w:t>UtenteNonRegistrato</w:t>
-            </w:r>
-            <w:proofErr w:type="spellEnd"/>
-          </w:p>
-        </w:tc>
-      </w:tr>
-      <w:tr>
-        <w:tc>
-          <w:tcPr>
-            <w:tcW w:w="2405" w:type="dxa"/>
-          </w:tcPr>
-          <w:p>
-            <w:pPr>
-              <w:rPr>
-                <w:lang w:val="en-GB"/>
-              </w:rPr>
-            </w:pPr>
-            <w:proofErr w:type="spellStart"/>
-            <w:r>
-              <w:rPr>
-                <w:lang w:val="en-GB"/>
-              </w:rPr>
-              <w:t>Flusso</w:t>
-            </w:r>
-            <w:proofErr w:type="spellEnd"/>
-            <w:r>
-              <w:rPr>
-                <w:lang w:val="en-GB"/>
-              </w:rPr>
-              <w:t xml:space="preserve"> di </w:t>
-            </w:r>
-            <w:proofErr w:type="spellStart"/>
-            <w:r>
-              <w:rPr>
-                <w:lang w:val="en-GB"/>
-              </w:rPr>
-              <w:t>eventi</w:t>
-            </w:r>
-            <w:proofErr w:type="spellEnd"/>
-          </w:p>
-        </w:tc>
-        <w:tc>
-          <w:tcPr>
-            <w:tcW w:w="7223" w:type="dxa"/>
-          </w:tcPr>
-          <w:p>
-            <w:r>
-              <w:t>UTENTE                                                       SISTEMA</w:t>
-            </w:r>
-          </w:p>
-          <w:p/>
-          <w:p>
-            <w:r>
-              <w:t>1</w:t>
-            </w:r>
-            <w:r>
-              <w:t>.</w:t>
-            </w:r>
-            <w:r>
-              <w:t xml:space="preserve"> </w:t>
-            </w:r>
-            <w:proofErr w:type="spellStart"/>
-            <w:r>
-              <w:t>UtenteNonRegistrato</w:t>
-            </w:r>
-            <w:proofErr w:type="spellEnd"/>
-            <w:r>
-              <w:t xml:space="preserve"> </w:t>
-            </w:r>
-          </w:p>
-          <w:p>
-            <w:r>
-              <w:t>attiva la funzione di</w:t>
-            </w:r>
-            <w:r>
-              <w:t xml:space="preserve"> registrazione</w:t>
-            </w:r>
-          </w:p>
-          <w:p>
-            <w:r>
-              <w:t xml:space="preserve"> alla piattaforma</w:t>
-            </w:r>
-          </w:p>
-          <w:p>
-            <w:pPr>
-              <w:ind w:left="708" w:firstLine="3"/>
-            </w:pPr>
-            <w:r>
-              <w:t xml:space="preserve">                                                       </w:t>
-            </w:r>
-            <w:r>
-              <w:t>2. Viene presentata la pagina</w:t>
-            </w:r>
-          </w:p>
-          <w:p>
-            <w:pPr>
-              <w:ind w:left="708" w:firstLine="3"/>
-            </w:pPr>
-            <w:r>
-              <w:t xml:space="preserve"> </w:t>
-            </w:r>
-            <w:r>
-              <w:t xml:space="preserve">                                                          </w:t>
-            </w:r>
-            <w:r>
-              <w:t>di registrazione all’interno del</w:t>
-            </w:r>
-          </w:p>
-          <w:p>
-            <w:pPr>
-              <w:ind w:left="708" w:firstLine="3"/>
-            </w:pPr>
-            <w:r>
-              <w:t xml:space="preserve">                                                          </w:t>
-            </w:r>
-            <w:r>
-              <w:t xml:space="preserve"> browser web di </w:t>
-            </w:r>
-            <w:proofErr w:type="spellStart"/>
-            <w:r>
-              <w:t>UtenteNonRegistrato</w:t>
-            </w:r>
-            <w:proofErr w:type="spellEnd"/>
-          </w:p>
-          <w:p>
-            <w:pPr>
-              <w:ind w:left="708" w:firstLine="3"/>
-            </w:pPr>
-          </w:p>
-          <w:p>
-            <w:pPr>
-              <w:ind w:left="3" w:firstLine="6"/>
-            </w:pPr>
-            <w:r>
-              <w:t xml:space="preserve">                                                                     </w:t>
-            </w:r>
-            <w:r>
-              <w:t xml:space="preserve">3. </w:t>
-            </w:r>
-            <w:proofErr w:type="spellStart"/>
-            <w:r>
-              <w:t>UtenteNonRegistrato</w:t>
-            </w:r>
-            <w:proofErr w:type="spellEnd"/>
-            <w:r>
-              <w:t xml:space="preserve"> inserisce</w:t>
-            </w:r>
-          </w:p>
-          <w:p>
-            <w:pPr>
-              <w:ind w:left="3" w:firstLine="6"/>
-            </w:pPr>
-            <w:r>
-              <w:t xml:space="preserve"> </w:t>
-            </w:r>
-            <w:r>
-              <w:t xml:space="preserve">                                                                         </w:t>
-            </w:r>
-            <w:r>
-              <w:t>le proprie informazioni anagrafiche,</w:t>
-            </w:r>
-          </w:p>
-          <w:p>
-            <w:pPr>
-              <w:ind w:left="3" w:firstLine="6"/>
-            </w:pPr>
-            <w:r>
-              <w:t xml:space="preserve"> </w:t>
-            </w:r>
-            <w:r>
-              <w:t xml:space="preserve">                                                                         </w:t>
-            </w:r>
-            <w:r>
-              <w:t>la mail che vuole utilizzare</w:t>
-            </w:r>
-          </w:p>
-          <w:p>
-            <w:pPr>
-              <w:ind w:left="3" w:firstLine="6"/>
-            </w:pPr>
-            <w:r>
-              <w:lastRenderedPageBreak/>
-              <w:t xml:space="preserve"> </w:t>
-            </w:r>
-            <w:r>
-              <w:t xml:space="preserve">                                                                         </w:t>
-            </w:r>
-            <w:r>
-              <w:t>e la password</w:t>
-            </w:r>
-            <w:r>
-              <w:t xml:space="preserve"> </w:t>
-            </w:r>
-            <w:r>
-              <w:t xml:space="preserve">da utilizzare </w:t>
-            </w:r>
-          </w:p>
-          <w:p>
-            <w:pPr>
-              <w:ind w:left="3" w:firstLine="6"/>
-            </w:pPr>
-            <w:r>
-              <w:t xml:space="preserve">                                                                          </w:t>
-            </w:r>
-            <w:r>
-              <w:t>per accedere al sistema</w:t>
-            </w:r>
-            <w:r>
-              <w:t>.</w:t>
-            </w:r>
-          </w:p>
-          <w:p>
-            <w:pPr>
-              <w:ind w:left="3" w:firstLine="6"/>
-            </w:pPr>
-          </w:p>
-          <w:p>
-            <w:pPr>
-              <w:ind w:left="3" w:firstLine="6"/>
-            </w:pPr>
-            <w:r>
-              <w:t xml:space="preserve">4. </w:t>
-            </w:r>
-            <w:proofErr w:type="spellStart"/>
-            <w:r>
-              <w:t>UtenteNonRegistrato</w:t>
-            </w:r>
-            <w:proofErr w:type="spellEnd"/>
-            <w:r>
-              <w:t xml:space="preserve"> esplicita la </w:t>
-            </w:r>
-          </w:p>
-          <w:p>
-            <w:pPr>
-              <w:ind w:left="3" w:firstLine="6"/>
-            </w:pPr>
-            <w:r>
-              <w:t xml:space="preserve">sua intenzione di creare un profilo </w:t>
-            </w:r>
-          </w:p>
-          <w:p>
-            <w:pPr>
-              <w:ind w:left="3" w:firstLine="6"/>
-            </w:pPr>
-            <w:r>
-              <w:t xml:space="preserve">utente all’interno del </w:t>
-            </w:r>
-            <w:proofErr w:type="spellStart"/>
-            <w:r>
-              <w:t>form</w:t>
-            </w:r>
-            <w:proofErr w:type="spellEnd"/>
-            <w:r>
-              <w:t>.</w:t>
-            </w:r>
-          </w:p>
-          <w:p>
-            <w:pPr>
-              <w:ind w:left="3" w:firstLine="6"/>
-            </w:pPr>
-          </w:p>
-          <w:p>
-            <w:pPr>
-              <w:ind w:left="708" w:firstLine="3"/>
-            </w:pPr>
-            <w:r>
-              <w:t xml:space="preserve">                                                   </w:t>
-            </w:r>
-            <w:r>
-              <w:t xml:space="preserve">5. Il sistema notifica </w:t>
-            </w:r>
-            <w:proofErr w:type="spellStart"/>
-            <w:r>
-              <w:t>UtenteNonRegistrato</w:t>
-            </w:r>
-            <w:proofErr w:type="spellEnd"/>
-          </w:p>
-          <w:p>
-            <w:pPr>
-              <w:ind w:left="708" w:firstLine="3"/>
-            </w:pPr>
-            <w:r>
-              <w:t xml:space="preserve"> </w:t>
-            </w:r>
-            <w:r>
-              <w:t xml:space="preserve">                                                      </w:t>
-            </w:r>
-            <w:r>
-              <w:t>della creazione dell’account e invia una</w:t>
-            </w:r>
-          </w:p>
-          <w:p>
-            <w:pPr>
-              <w:ind w:left="708" w:firstLine="3"/>
-            </w:pPr>
-            <w:r>
-              <w:t xml:space="preserve">                                                      </w:t>
-            </w:r>
-            <w:r>
-              <w:t xml:space="preserve"> mail all’indirizzo inserito da </w:t>
-            </w:r>
-          </w:p>
-          <w:p>
-            <w:pPr>
-              <w:ind w:left="708" w:firstLine="3"/>
-            </w:pPr>
-            <w:r>
-              <w:t xml:space="preserve">                                                       </w:t>
-            </w:r>
-            <w:proofErr w:type="spellStart"/>
-            <w:r>
-              <w:t>UtenteNonRegistrato</w:t>
-            </w:r>
-            <w:proofErr w:type="spellEnd"/>
-            <w:r>
-              <w:t xml:space="preserve"> al passo 3, </w:t>
-            </w:r>
-          </w:p>
-          <w:p>
-            <w:pPr>
-              <w:ind w:left="708" w:firstLine="3"/>
-            </w:pPr>
-            <w:r>
-              <w:t xml:space="preserve">                                                       </w:t>
-            </w:r>
-            <w:r>
-              <w:t>contente un link di verifica e resta in</w:t>
-            </w:r>
-          </w:p>
-          <w:p>
-            <w:pPr>
-              <w:ind w:left="708" w:firstLine="3"/>
-            </w:pPr>
-            <w:r>
-              <w:t xml:space="preserve"> </w:t>
-            </w:r>
-            <w:r>
-              <w:t xml:space="preserve">                                                      </w:t>
-            </w:r>
-            <w:r>
-              <w:t xml:space="preserve">attesa che l’utente visiti tale link per </w:t>
-            </w:r>
-          </w:p>
-          <w:p>
-            <w:pPr>
-              <w:ind w:left="708" w:firstLine="3"/>
-            </w:pPr>
-            <w:r>
-              <w:t xml:space="preserve">                                                       </w:t>
-            </w:r>
-            <w:r>
-              <w:t>attivare l’account</w:t>
-            </w:r>
-          </w:p>
-          <w:p>
-            <w:pPr>
-              <w:ind w:firstLine="6"/>
-            </w:pPr>
-            <w:r>
-              <w:t xml:space="preserve">6. </w:t>
-            </w:r>
-            <w:proofErr w:type="spellStart"/>
-            <w:r>
-              <w:t>UtenteNonRegistrato</w:t>
-            </w:r>
-            <w:proofErr w:type="spellEnd"/>
-            <w:r>
-              <w:t xml:space="preserve"> conferma</w:t>
-            </w:r>
-          </w:p>
-          <w:p>
-            <w:pPr>
-              <w:ind w:firstLine="6"/>
-            </w:pPr>
-            <w:r>
-              <w:t xml:space="preserve"> l’account</w:t>
-            </w:r>
-            <w:r>
-              <w:t>.</w:t>
-            </w:r>
-            <w:r>
-              <w:t xml:space="preserve"> </w:t>
-            </w:r>
-          </w:p>
-          <w:p>
-            <w:pPr>
-              <w:ind w:left="708"/>
-            </w:pPr>
-            <w:r>
-              <w:t xml:space="preserve">                                                    </w:t>
-            </w:r>
-            <w:r>
-              <w:t>7. Il sistema</w:t>
-            </w:r>
-            <w:r>
-              <w:t xml:space="preserve"> abilita l’account</w:t>
-            </w:r>
-            <w:r>
-              <w:t>.</w:t>
-            </w:r>
-          </w:p>
-          <w:p>
-            <w:pPr>
-              <w:ind w:left="708"/>
-            </w:pPr>
-          </w:p>
-        </w:tc>
-      </w:tr>
-      <w:tr>
-        <w:trPr>
-          <w:trHeight w:val="162"/>
-        </w:trPr>
-        <w:tc>
-          <w:tcPr>
-            <w:tcW w:w="2405" w:type="dxa"/>
-          </w:tcPr>
-          <w:p>
-            <w:pPr>
-              <w:rPr>
-                <w:lang w:val="en-GB"/>
-              </w:rPr>
-            </w:pPr>
-            <w:proofErr w:type="spellStart"/>
-            <w:r>
-              <w:rPr>
-                <w:lang w:val="en-GB"/>
-              </w:rPr>
-              <w:lastRenderedPageBreak/>
-              <w:t>Condizione</w:t>
-            </w:r>
-            <w:proofErr w:type="spellEnd"/>
-            <w:r>
-              <w:rPr>
-                <w:lang w:val="en-GB"/>
-              </w:rPr>
-              <w:t xml:space="preserve"> di </w:t>
-            </w:r>
-            <w:proofErr w:type="spellStart"/>
-            <w:r>
-              <w:rPr>
-                <w:lang w:val="en-GB"/>
-              </w:rPr>
-              <w:t>entrata</w:t>
-            </w:r>
-            <w:proofErr w:type="spellEnd"/>
-          </w:p>
-        </w:tc>
-        <w:tc>
-          <w:tcPr>
-            <w:tcW w:w="7223" w:type="dxa"/>
-          </w:tcPr>
-          <w:p/>
-        </w:tc>
-      </w:tr>
-      <w:tr>
-        <w:tc>
-          <w:tcPr>
-            <w:tcW w:w="2405" w:type="dxa"/>
-          </w:tcPr>
-          <w:p>
-            <w:pPr>
-              <w:rPr>
-                <w:lang w:val="en-GB"/>
-              </w:rPr>
-            </w:pPr>
-            <w:proofErr w:type="spellStart"/>
-            <w:r>
-              <w:rPr>
-                <w:lang w:val="en-GB"/>
-              </w:rPr>
-              <w:t>Eccezioni</w:t>
-            </w:r>
-            <w:proofErr w:type="spellEnd"/>
-          </w:p>
-        </w:tc>
-        <w:tc>
-          <w:tcPr>
-            <w:tcW w:w="7223" w:type="dxa"/>
-          </w:tcPr>
-          <w:p>
-            <w:r>
-              <w:t xml:space="preserve">Al 6. </w:t>
-            </w:r>
-            <w:proofErr w:type="spellStart"/>
-            <w:r>
-              <w:t>UtenteNonRegistrato</w:t>
-            </w:r>
-            <w:proofErr w:type="spellEnd"/>
-            <w:r>
-              <w:t xml:space="preserve"> </w:t>
-            </w:r>
-            <w:r>
-              <w:t>non</w:t>
-            </w:r>
-            <w:r>
-              <w:t xml:space="preserve"> convalida la sua e</w:t>
-            </w:r>
-            <w:r>
-              <w:t>-</w:t>
-            </w:r>
-            <w:r>
-              <w:t xml:space="preserve">mail e il sistema non crea un nuovo account per </w:t>
-            </w:r>
-            <w:proofErr w:type="spellStart"/>
-            <w:r>
-              <w:t>UtenteNonRegistrato</w:t>
-            </w:r>
-            <w:proofErr w:type="spellEnd"/>
-          </w:p>
-        </w:tc>
-      </w:tr>
-      <w:tr>
-        <w:tc>
-          <w:tcPr>
-            <w:tcW w:w="2405" w:type="dxa"/>
-          </w:tcPr>
-          <w:p>
-            <w:pPr>
-              <w:rPr>
-                <w:lang w:val="en-GB"/>
-              </w:rPr>
-            </w:pPr>
-            <w:proofErr w:type="spellStart"/>
-            <w:r>
-              <w:rPr>
-                <w:lang w:val="en-GB"/>
-              </w:rPr>
-              <w:t>Condizioni</w:t>
-            </w:r>
-            <w:proofErr w:type="spellEnd"/>
-            <w:r>
-              <w:rPr>
-                <w:lang w:val="en-GB"/>
-              </w:rPr>
-              <w:t xml:space="preserve"> di </w:t>
-            </w:r>
-            <w:proofErr w:type="spellStart"/>
-            <w:r>
-              <w:rPr>
-                <w:lang w:val="en-GB"/>
-              </w:rPr>
-              <w:t>uscita</w:t>
-            </w:r>
-            <w:proofErr w:type="spellEnd"/>
-          </w:p>
-        </w:tc>
-        <w:tc>
-          <w:tcPr>
-            <w:tcW w:w="7223" w:type="dxa"/>
-          </w:tcPr>
-          <w:p>
-            <w:r>
-              <w:t>L’Utente ha un profilo personale sulla piattaforma.</w:t>
-            </w:r>
-          </w:p>
-        </w:tc>
-      </w:tr>
-      <w:tr>
-        <w:tc>
-          <w:tcPr>
-            <w:tcW w:w="2405" w:type="dxa"/>
-          </w:tcPr>
-          <w:p>
-            <w:pPr>
-              <w:rPr>
-                <w:lang w:val="en-GB"/>
-              </w:rPr>
-            </w:pPr>
-            <w:proofErr w:type="spellStart"/>
-            <w:r>
-              <w:rPr>
-                <w:lang w:val="en-GB"/>
-              </w:rPr>
-              <w:t>Requisiti</w:t>
-            </w:r>
-            <w:proofErr w:type="spellEnd"/>
-            <w:r>
-              <w:rPr>
-                <w:lang w:val="en-GB"/>
-              </w:rPr>
-              <w:t xml:space="preserve"> di </w:t>
-            </w:r>
-            <w:proofErr w:type="spellStart"/>
-            <w:r>
-              <w:rPr>
-                <w:lang w:val="en-GB"/>
-              </w:rPr>
-              <w:t>funzionalità</w:t>
-            </w:r>
-            <w:proofErr w:type="spellEnd"/>
-          </w:p>
-        </w:tc>
-        <w:tc>
-          <w:tcPr>
-            <w:tcW w:w="7223" w:type="dxa"/>
-          </w:tcPr>
-          <w:p>
-            <w:r>
-              <w:t>L’Utente ha la sua p</w:t>
-            </w:r>
-            <w:r>
-              <w:t>agina personale entro 5 minuti.</w:t>
-            </w:r>
-          </w:p>
-        </w:tc>
-      </w:tr>
-    </w:tbl>
-    <w:p/>
-    <w:p/>
-    <w:p/>
-    <w:p/>
-    <w:p/>
-    <w:p/>
-    <w:p/>
-    <w:p/>
-    <w:p/>
-    <w:p/>
-    <w:p/>
-    <w:p/>
-    <w:p/>
-    <w:p/>
-    <w:p/>
-    <w:p/>
-    <w:p/>
-    <w:p/>
-    <w:p/>
-    <w:p/>
-    <w:p/>
-    <w:p/>
-    <w:p/>
-    <w:p/>
-    <w:p/>
-    <w:p/>
-    <w:p/>
-    <w:p/>
-    <w:p/>
-    <w:p/>
-    <w:p/>
-    <w:p/>
-    <w:tbl>
-      <w:tblPr>
-        <w:tblStyle w:val="Grigliatabella"/>
-        <w:tblW w:w="0" w:type="auto"/>
-        <w:tblLook w:val="04A0" w:firstRow="1" w:lastRow="0" w:firstColumn="1" w:lastColumn="0" w:noHBand="0" w:noVBand="1"/>
-      </w:tblPr>
-      <w:tblGrid>
-        <w:gridCol w:w="2405"/>
-        <w:gridCol w:w="7223"/>
-      </w:tblGrid>
-      <w:tr>
-        <w:tc>
-          <w:tcPr>
-            <w:tcW w:w="2405" w:type="dxa"/>
-          </w:tcPr>
-          <w:p>
-            <w:pPr>
-              <w:rPr>
-                <w:lang w:val="en-GB"/>
-              </w:rPr>
-            </w:pPr>
-            <w:r>
-              <w:rPr>
-                <w:lang w:val="en-GB"/>
-              </w:rPr>
-              <w:t xml:space="preserve">Nome </w:t>
-            </w:r>
-            <w:proofErr w:type="spellStart"/>
-            <w:r>
-              <w:rPr>
-                <w:lang w:val="en-GB"/>
-              </w:rPr>
-              <w:t>caso</w:t>
-            </w:r>
-            <w:proofErr w:type="spellEnd"/>
-            <w:r>
-              <w:rPr>
-                <w:lang w:val="en-GB"/>
-              </w:rPr>
-              <w:t xml:space="preserve"> </w:t>
-            </w:r>
-            <w:proofErr w:type="spellStart"/>
-            <w:r>
-              <w:rPr>
-                <w:lang w:val="en-GB"/>
-              </w:rPr>
-              <w:t>d’uso</w:t>
-            </w:r>
-            <w:proofErr w:type="spellEnd"/>
-          </w:p>
-        </w:tc>
-        <w:tc>
-          <w:tcPr>
-            <w:tcW w:w="7223" w:type="dxa"/>
-          </w:tcPr>
-          <w:p>
-            <w:pPr>
-              <w:rPr>
-                <w:lang w:val="en-GB"/>
-              </w:rPr>
-            </w:pPr>
-            <w:proofErr w:type="spellStart"/>
-            <w:r>
-              <w:rPr>
-                <w:lang w:val="en-GB"/>
-              </w:rPr>
-              <w:t>Registrazione</w:t>
-            </w:r>
-            <w:proofErr w:type="spellEnd"/>
-            <w:r>
-              <w:rPr>
-                <w:lang w:val="en-GB"/>
-              </w:rPr>
-              <w:t xml:space="preserve"> </w:t>
-            </w:r>
-            <w:proofErr w:type="spellStart"/>
-            <w:r>
-              <w:rPr>
-                <w:lang w:val="en-GB"/>
-              </w:rPr>
-              <w:t>Utente</w:t>
-            </w:r>
-            <w:proofErr w:type="spellEnd"/>
             <w:r>
               <w:rPr>
                 <w:lang w:val="en-GB"/>
@@ -8144,6 +7682,7 @@
               <w:ind w:firstLine="6"/>
             </w:pPr>
             <w:r>
+              <w:lastRenderedPageBreak/>
               <w:t xml:space="preserve"> annesso costo</w:t>
             </w:r>
             <w:r>
@@ -8266,6 +7805,7 @@
               <w:rPr>
                 <w:lang w:val="en-GB"/>
               </w:rPr>
+              <w:lastRenderedPageBreak/>
               <w:t>Condizione</w:t>
             </w:r>
             <w:proofErr w:type="spellEnd"/>
@@ -8656,7 +8196,15 @@
           <w:p/>
           <w:p>
             <w:r>
-              <w:t>2. Operatore chiede ad Utente</w:t>
+              <w:t xml:space="preserve">2. </w:t>
+            </w:r>
+            <w:r>
+              <w:t xml:space="preserve">Il supervisore </w:t>
+            </w:r>
+            <w:bookmarkStart w:id="0" w:name="_GoBack"/>
+            <w:bookmarkEnd w:id="0"/>
+            <w:r>
+              <w:t>chiede ad Utente</w:t>
             </w:r>
           </w:p>
           <w:p>
@@ -8667,6 +8215,7 @@
           <w:p/>
           <w:p>
             <w:r>
+              <w:lastRenderedPageBreak/>
               <w:t xml:space="preserve">3. Utente accede alla piattaforma </w:t>
             </w:r>
           </w:p>
@@ -8868,6 +8417,7 @@
               <w:rPr>
                 <w:lang w:val="en-GB"/>
               </w:rPr>
+              <w:lastRenderedPageBreak/>
               <w:t>Condizione</w:t>
             </w:r>
             <w:proofErr w:type="spellEnd"/>
@@ -9807,6 +9357,7 @@
               <w:ind w:left="3540"/>
             </w:pPr>
             <w:r>
+              <w:lastRenderedPageBreak/>
               <w:t>feedback dell’evento e dell’utente a termine votazione.</w:t>
             </w:r>
           </w:p>
@@ -9833,6 +9384,7 @@
               <w:rPr>
                 <w:lang w:val="en-GB"/>
               </w:rPr>
+              <w:lastRenderedPageBreak/>
               <w:t>Condizione</w:t>
             </w:r>
             <w:proofErr w:type="spellEnd"/>
@@ -10546,7 +10098,6 @@
               <w:rPr>
                 <w:lang w:val="en-GB"/>
               </w:rPr>
-              <w:lastRenderedPageBreak/>
               <w:t>Eccezioni</w:t>
             </w:r>
             <w:proofErr w:type="spellEnd"/>
@@ -11056,7 +10607,6 @@
           </w:p>
           <w:p>
             <w:r>
-              <w:lastRenderedPageBreak/>
               <w:t>Il proprio evento sulla mappa.</w:t>
             </w:r>
           </w:p>
@@ -11079,7 +10629,6 @@
               <w:rPr>
                 <w:lang w:val="en-GB"/>
               </w:rPr>
-              <w:lastRenderedPageBreak/>
               <w:t>Condizione</w:t>
             </w:r>
             <w:proofErr w:type="spellEnd"/>

</xml_diff>